<commit_message>
Artigo com a 3 parte pronta
</commit_message>
<xml_diff>
--- a/_vitor/Artigo/Artigo-Vítor Gabriel Eduardo.docx
+++ b/_vitor/Artigo/Artigo-Vítor Gabriel Eduardo.docx
@@ -968,27 +968,14 @@
       <w:r>
         <w:t xml:space="preserve">Quadro </w:t>
       </w:r>
-      <w:r>
-        <w:fldChar w:fldCharType="begin"/>
-      </w:r>
-      <w:r>
-        <w:instrText xml:space="preserve"> SEQ Quadro \* ARABIC </w:instrText>
-      </w:r>
-      <w:r>
-        <w:fldChar w:fldCharType="separate"/>
-      </w:r>
-      <w:r>
-        <w:rPr>
-          <w:noProof/>
-        </w:rPr>
-        <w:t>2</w:t>
-      </w:r>
-      <w:r>
-        <w:rPr>
-          <w:noProof/>
-        </w:rPr>
-        <w:fldChar w:fldCharType="end"/>
-      </w:r>
+      <w:fldSimple w:instr=" SEQ Quadro \* ARABIC ">
+        <w:r>
+          <w:rPr>
+            <w:noProof/>
+          </w:rPr>
+          <w:t>2</w:t>
+        </w:r>
+      </w:fldSimple>
       <w:bookmarkEnd w:id="17"/>
       <w:r>
         <w:t xml:space="preserve"> – </w:t>
@@ -1356,27 +1343,14 @@
       <w:r>
         <w:t xml:space="preserve">Quadro </w:t>
       </w:r>
-      <w:r>
-        <w:fldChar w:fldCharType="begin"/>
-      </w:r>
-      <w:r>
-        <w:instrText xml:space="preserve"> SEQ Quadro \* ARABIC </w:instrText>
-      </w:r>
-      <w:r>
-        <w:fldChar w:fldCharType="separate"/>
-      </w:r>
-      <w:r>
-        <w:rPr>
-          <w:noProof/>
-        </w:rPr>
-        <w:t>3</w:t>
-      </w:r>
-      <w:r>
-        <w:rPr>
-          <w:noProof/>
-        </w:rPr>
-        <w:fldChar w:fldCharType="end"/>
-      </w:r>
+      <w:fldSimple w:instr=" SEQ Quadro \* ARABIC ">
+        <w:r>
+          <w:rPr>
+            <w:noProof/>
+          </w:rPr>
+          <w:t>3</w:t>
+        </w:r>
+      </w:fldSimple>
       <w:bookmarkEnd w:id="18"/>
       <w:r>
         <w:t xml:space="preserve"> – </w:t>
@@ -2540,14 +2514,7 @@
                 <w:sz w:val="18"/>
                 <w:szCs w:val="18"/>
               </w:rPr>
-              <w:t xml:space="preserve">mimetizar as mãos reais para mão virtuais dentro do </w:t>
-            </w:r>
-            <w:r>
-              <w:rPr>
-                <w:sz w:val="18"/>
-                <w:szCs w:val="18"/>
-              </w:rPr>
-              <w:t>ambiente virtual</w:t>
+              <w:t>mimetizar as mãos reais para mão virtuais dentro do ambiente virtual</w:t>
             </w:r>
           </w:p>
         </w:tc>
@@ -2699,28 +2666,7 @@
                 <w:sz w:val="18"/>
                 <w:szCs w:val="18"/>
               </w:rPr>
-              <w:t xml:space="preserve">O jogo deve </w:t>
-            </w:r>
-            <w:r>
-              <w:rPr>
-                <w:sz w:val="18"/>
-                <w:szCs w:val="18"/>
-              </w:rPr>
-              <w:t>possuir</w:t>
-            </w:r>
-            <w:r>
-              <w:rPr>
-                <w:sz w:val="18"/>
-                <w:szCs w:val="18"/>
-              </w:rPr>
-              <w:t xml:space="preserve"> um sistema de feedback no volante para pista </w:t>
-            </w:r>
-            <w:r>
-              <w:rPr>
-                <w:sz w:val="18"/>
-                <w:szCs w:val="18"/>
-              </w:rPr>
-              <w:t>de terra</w:t>
+              <w:t>O jogo deve possuir um sistema de feedback no volante para pista de terra</w:t>
             </w:r>
           </w:p>
         </w:tc>
@@ -3227,13 +3173,7 @@
         <w:pStyle w:val="TF-LEGENDA"/>
       </w:pPr>
       <w:r>
-        <w:t xml:space="preserve">Quadro – Requisitos </w:t>
-      </w:r>
-      <w:r>
-        <w:t xml:space="preserve">Não </w:t>
-      </w:r>
-      <w:r>
-        <w:t>Funcionais</w:t>
+        <w:t>Quadro – Requisitos Não Funcionais</w:t>
       </w:r>
     </w:p>
     <w:tbl>
@@ -3273,21 +3213,7 @@
                 <w:sz w:val="18"/>
                 <w:szCs w:val="18"/>
               </w:rPr>
-              <w:t>R</w:t>
-            </w:r>
-            <w:r>
-              <w:rPr>
-                <w:sz w:val="18"/>
-                <w:szCs w:val="18"/>
-              </w:rPr>
-              <w:t>N</w:t>
-            </w:r>
-            <w:r>
-              <w:rPr>
-                <w:sz w:val="18"/>
-                <w:szCs w:val="18"/>
-              </w:rPr>
-              <w:t>F01</w:t>
+              <w:t>RNF01</w:t>
             </w:r>
           </w:p>
         </w:tc>
@@ -3422,21 +3348,7 @@
                 <w:sz w:val="18"/>
                 <w:szCs w:val="18"/>
               </w:rPr>
-              <w:t xml:space="preserve">O jogo deve utilizar </w:t>
-            </w:r>
-            <w:r>
-              <w:rPr>
-                <w:sz w:val="18"/>
-                <w:szCs w:val="18"/>
-              </w:rPr>
-              <w:t>C#</w:t>
-            </w:r>
-            <w:r>
-              <w:rPr>
-                <w:sz w:val="18"/>
-                <w:szCs w:val="18"/>
-              </w:rPr>
-              <w:t xml:space="preserve"> como linguagem de programação </w:t>
+              <w:t xml:space="preserve">O jogo deve utilizar C# como linguagem de programação </w:t>
             </w:r>
           </w:p>
         </w:tc>
@@ -3686,82 +3598,64 @@
         <w:t>encaixá-lo</w:t>
       </w:r>
       <w:r>
-        <w:t xml:space="preserve">, feito isso pressione o botão O do controle para ligar o carro. Certifique-se de pressionar a embreagem caso a marcha </w:t>
-      </w:r>
-      <w:r>
-        <w:t>neutra</w:t>
-      </w:r>
-      <w:r>
-        <w:t xml:space="preserve"> não estiver engatada, se esse requisito não for atendido o carro irá morrer e será necessário ligar o carro novamente.</w:t>
-      </w:r>
-      <w:r>
-        <w:t xml:space="preserve"> Após ligar o carro colocar na primeira marcha com a embreagem pressionada e enquanto solta a embreagem deve-se pressionar o pedal de aceleração de maneira a não deixar o rpm abaixo de 500, se não o carro morre. Depois que o carro está rodando pode-se trocar a marcha pressionando antes a embreagem para aumentar a velocidade do automóvel. O carro conta com um sistema de freio no seu pedal de freio, porém cuidado, se o rpm diminuir muito o carro morre. O rpm pode ser visto através de um velocímetro na frente do volante e a </w:t>
-      </w:r>
-      <w:r>
-        <w:t>velocidade atual</w:t>
-      </w:r>
-      <w:r>
-        <w:t xml:space="preserve"> representada por km/h </w:t>
-      </w:r>
-      <w:r>
-        <w:t>por um número</w:t>
+        <w:t>, feito isso pressione o botão O do controle para ligar o carro. Certifique-se de pressionar a embreagem caso a marcha neutra não estiver engatada, se esse requisito não for atendido o carro irá morrer e será necessário ligar o carro novamente.</w:t>
+      </w:r>
+      <w:r>
+        <w:t xml:space="preserve"> Após ligar o carro colocar na primeira marcha com a embreagem pressionada e enquanto solta a embreagem deve-se pressionar o pedal de aceleração de maneira a não deixar o rpm abaixo de 500, se não o carro morre. Depois que o carro está rodando pode-se trocar a marcha pressionando antes a embreagem para aumentar a velocidade do automóvel. O carro conta com um sistema de freio no seu pedal de freio, porém cuidado, se o rpm diminuir muito o carro morre. O rpm pode ser visto através de um velocímetro na frente do volante e a velocidade atual representada por km/h </w:t>
+      </w:r>
+      <w:r>
+        <w:t xml:space="preserve">por um número </w:t>
+      </w:r>
+      <w:r>
+        <w:t>junto ao velocímetro</w:t>
+      </w:r>
+      <w:r>
+        <w:t>.</w:t>
+      </w:r>
+    </w:p>
+    <w:p>
+      <w:pPr>
+        <w:pStyle w:val="TF-TEXTO"/>
+      </w:pPr>
+      <w:r>
+        <w:t xml:space="preserve">Todos os cenários dentro do jogo são telas em branco para se divertir e aprender mecânicas do carro e direção, o jogo não possui um sistema de pontuação, vitória e derrota. </w:t>
+      </w:r>
+    </w:p>
+    <w:p>
+      <w:pPr>
+        <w:pStyle w:val="TF-TEXTO"/>
+      </w:pPr>
+      <w:r>
+        <w:t>A figura A mostra os cenários Nascar</w:t>
+      </w:r>
+      <w:r>
+        <w:t xml:space="preserve"> (direita)</w:t>
+      </w:r>
+      <w:r>
+        <w:t xml:space="preserve"> e Fórmula 1</w:t>
+      </w:r>
+      <w:r>
+        <w:t xml:space="preserve"> (esquerda)</w:t>
+      </w:r>
+      <w:r>
+        <w:t xml:space="preserve"> onde o principal é manter o controle do automóvel em um ambiente mais restrito.</w:t>
+      </w:r>
+    </w:p>
+    <w:p>
+      <w:pPr>
+        <w:pStyle w:val="TF-LEGENDA"/>
+      </w:pPr>
+      <w:r>
+        <w:t xml:space="preserve">Figura 2 </w:t>
+      </w:r>
+      <w:r>
+        <w:t>–</w:t>
       </w:r>
       <w:r>
         <w:t xml:space="preserve"> </w:t>
       </w:r>
       <w:r>
-        <w:t>junto ao velocímetro</w:t>
-      </w:r>
-      <w:r>
-        <w:t>.</w:t>
-      </w:r>
-    </w:p>
-    <w:p>
-      <w:pPr>
-        <w:pStyle w:val="TF-TEXTO"/>
-      </w:pPr>
-      <w:r>
-        <w:t xml:space="preserve">Todos os cenários dentro do jogo são telas em branco para se divertir e aprender mecânicas do carro e direção, o jogo não possui um sistema de pontuação, vitória e derrota. </w:t>
-      </w:r>
-    </w:p>
-    <w:p>
-      <w:pPr>
-        <w:pStyle w:val="TF-TEXTO"/>
-      </w:pPr>
-      <w:r>
-        <w:t>A figura A mostra os cenários Nascar</w:t>
-      </w:r>
-      <w:r>
-        <w:t xml:space="preserve"> (direita)</w:t>
-      </w:r>
-      <w:r>
-        <w:t xml:space="preserve"> e Fórmula 1</w:t>
-      </w:r>
-      <w:r>
-        <w:t xml:space="preserve"> (esquerda)</w:t>
-      </w:r>
-      <w:r>
-        <w:t xml:space="preserve"> onde o principal é manter o controle do automóvel em um ambiente mais restrito.</w:t>
-      </w:r>
-    </w:p>
-    <w:p>
-      <w:pPr>
-        <w:pStyle w:val="TF-LEGENDA"/>
-      </w:pPr>
-      <w:r>
-        <w:t xml:space="preserve">Figura 2 </w:t>
-      </w:r>
-      <w:r>
-        <w:t>–</w:t>
-      </w:r>
-      <w:r>
-        <w:t xml:space="preserve"> </w:t>
-      </w:r>
-      <w:r>
-        <w:t xml:space="preserve">Cenários: </w:t>
-      </w:r>
-      <w:r>
-        <w:t>Nascar (direita) e Fórmula 1 (esquerda)</w:t>
+        <w:t>Cenários: Nascar (direita) e Fórmula 1 (esquerda)</w:t>
       </w:r>
     </w:p>
     <w:p>
@@ -3838,7 +3732,10 @@
         <w:pStyle w:val="TF-FONTE"/>
       </w:pPr>
       <w:r>
-        <w:t>Fonte: elaborado pelo autor (2025)</w:t>
+        <w:t>Fonte: elaborado pelo autor</w:t>
+      </w:r>
+      <w:r>
+        <w:t>.</w:t>
       </w:r>
     </w:p>
     <w:p>
@@ -3869,6 +3766,9 @@
         <w:pStyle w:val="TF-FIGURA"/>
       </w:pPr>
       <w:r>
+        <w:rPr>
+          <w:noProof/>
+        </w:rPr>
         <w:drawing>
           <wp:inline distT="0" distB="0" distL="0" distR="0" wp14:anchorId="45343F1D" wp14:editId="550CBF86">
             <wp:extent cx="4064587" cy="2781469"/>
@@ -3923,7 +3823,10 @@
       </w:pPr>
       <w:bookmarkStart w:id="21" w:name="_Hlk201004804"/>
       <w:r>
-        <w:t>Fonte: elaborado pelo autor (2025)</w:t>
+        <w:t>Fonte: elaborado pelo autor</w:t>
+      </w:r>
+      <w:r>
+        <w:t>.</w:t>
       </w:r>
     </w:p>
     <w:bookmarkEnd w:id="21"/>
@@ -3957,6 +3860,9 @@
         <w:pStyle w:val="TF-FIGURA"/>
       </w:pPr>
       <w:r>
+        <w:rPr>
+          <w:noProof/>
+        </w:rPr>
         <w:drawing>
           <wp:inline distT="0" distB="0" distL="0" distR="0" wp14:anchorId="3B7B08E4" wp14:editId="59598230">
             <wp:extent cx="5067426" cy="2975056"/>
@@ -4004,7 +3910,10 @@
         <w:pStyle w:val="TF-FONTE"/>
       </w:pPr>
       <w:r>
-        <w:t>Fonte: elaborado pelo autor (2025)</w:t>
+        <w:t>Fonte: elaborado pelo autor</w:t>
+      </w:r>
+      <w:r>
+        <w:t>.</w:t>
       </w:r>
     </w:p>
     <w:p>
@@ -4029,6 +3938,9 @@
         <w:pStyle w:val="TF-FIGURA"/>
       </w:pPr>
       <w:r>
+        <w:rPr>
+          <w:noProof/>
+        </w:rPr>
         <w:drawing>
           <wp:inline distT="0" distB="0" distL="0" distR="0" wp14:anchorId="57FE05A8" wp14:editId="3E84EFBD">
             <wp:extent cx="3916592" cy="2730928"/>
@@ -4076,7 +3988,10 @@
         <w:pStyle w:val="TF-FONTE"/>
       </w:pPr>
       <w:r>
-        <w:t>Fonte: elaborado pelo autor (2025)</w:t>
+        <w:t>Fonte: elaborado pelo autor</w:t>
+      </w:r>
+      <w:r>
+        <w:t>.</w:t>
       </w:r>
     </w:p>
     <w:p>
@@ -4095,25 +4010,3201 @@
         <w:t xml:space="preserve"> </w:t>
       </w:r>
       <w:r>
-        <w:t xml:space="preserve">Descreve os aspectos </w:t>
-      </w:r>
-      <w:r>
-        <w:t xml:space="preserve">fundamentas para a compreensão da </w:t>
-      </w:r>
-      <w:r>
-        <w:t>implementação do TCC</w:t>
-      </w:r>
-      <w:r>
-        <w:t>. Considere a inserção do</w:t>
-      </w:r>
-      <w:r>
-        <w:t>s códigos mais relevantes da implementação, bem como a</w:t>
-      </w:r>
-      <w:r>
-        <w:t>s</w:t>
-      </w:r>
-      <w:r>
-        <w:t xml:space="preserve"> telas do trabalho desenvolvido.</w:t>
+        <w:t>O jogo foi desenvolvido utilizando o Unity</w:t>
+      </w:r>
+      <w:r>
+        <w:t xml:space="preserve"> (</w:t>
+      </w:r>
+      <w:r>
+        <w:t>6000.0.29f</w:t>
+      </w:r>
+      <w:r>
+        <w:t>1)</w:t>
+      </w:r>
+      <w:r>
+        <w:t xml:space="preserve"> como motor, o Visual Studio Community 2022</w:t>
+      </w:r>
+      <w:r>
+        <w:t xml:space="preserve"> (</w:t>
+      </w:r>
+      <w:r>
+        <w:t>17.13.3</w:t>
+      </w:r>
+      <w:r>
+        <w:t>)</w:t>
+      </w:r>
+      <w:r>
+        <w:t xml:space="preserve"> para o desenvolvimento dos scripts em C#</w:t>
+      </w:r>
+      <w:r>
+        <w:t xml:space="preserve"> e o Blender (</w:t>
+      </w:r>
+      <w:r>
+        <w:t>4.4.3</w:t>
+      </w:r>
+      <w:r>
+        <w:t>) para modelar ou ajustar objetos necessários. Além dessas, foram usadas ferramentas de comunicação entre os hardwares como o Meta Quest Link (</w:t>
+      </w:r>
+      <w:r>
+        <w:t>78.0.0.817.310</w:t>
+      </w:r>
+      <w:r>
+        <w:t>) para comunicar entre o computador e o Quest 2 e o Logitech G HUB (2025.4.719084) para comunicar entre o computador e os periféricos Logitech.</w:t>
+      </w:r>
+    </w:p>
+    <w:p>
+      <w:pPr>
+        <w:pStyle w:val="TF-TEXTO"/>
+      </w:pPr>
+      <w:r>
+        <w:t xml:space="preserve">Para entender melhor </w:t>
+      </w:r>
+      <w:r>
+        <w:t>o jogo e os desafios no seu desenvolvimento se fazem</w:t>
+      </w:r>
+      <w:r>
+        <w:t xml:space="preserve"> necessário entender a arquitetura do projeto e como os hardwares estão se comunicando. Na figura 6 é possível verificar </w:t>
+      </w:r>
+      <w:r>
+        <w:t xml:space="preserve">os processos: </w:t>
+      </w:r>
+      <w:r>
+        <w:t xml:space="preserve">a marcha e os pedais são conectados ao volante e esse recebe e envia dados ao computador através do software Logitech G HUB, o computador processa os dados, valida e realiza ações dentro do jogo. O computador renderiza imagens que são enviadas </w:t>
+      </w:r>
+      <w:r>
+        <w:t xml:space="preserve">através do software Meta Quest Link </w:t>
+      </w:r>
+      <w:r>
+        <w:t xml:space="preserve">ao Quest 2 que exibirá as imagens ao usuário, Quest 2 capturará os dados de posicionamento do usuário e das suas mãos e enviará para o computador que irá </w:t>
+      </w:r>
+      <w:r>
+        <w:t>atualizá-las dentro do jogo.</w:t>
+      </w:r>
+    </w:p>
+    <w:p>
+      <w:pPr>
+        <w:pStyle w:val="TF-LEGENDA"/>
+      </w:pPr>
+      <w:r>
+        <w:t xml:space="preserve">Figura </w:t>
+      </w:r>
+      <w:r>
+        <w:t>6</w:t>
+      </w:r>
+      <w:r>
+        <w:t xml:space="preserve"> – </w:t>
+      </w:r>
+      <w:r>
+        <w:t>Arquitetura da comunicação dos hardwares</w:t>
+      </w:r>
+    </w:p>
+    <w:p>
+      <w:pPr>
+        <w:pStyle w:val="TF-FIGURA"/>
+      </w:pPr>
+      <w:r>
+        <w:rPr>
+          <w:noProof/>
+        </w:rPr>
+        <w:drawing>
+          <wp:inline distT="0" distB="0" distL="0" distR="0" wp14:anchorId="40C04F95" wp14:editId="2CB9CD1D">
+            <wp:extent cx="3916592" cy="2730928"/>
+            <wp:effectExtent l="19050" t="19050" r="27305" b="12700"/>
+            <wp:docPr id="451049457" name="Imagem 1" descr="Gráfico, Gráfico de superfície&#10;&#10;O conteúdo gerado por IA pode estar incorreto."/>
+            <wp:cNvGraphicFramePr>
+              <a:graphicFrameLocks xmlns:a="http://schemas.openxmlformats.org/drawingml/2006/main" noChangeAspect="1"/>
+            </wp:cNvGraphicFramePr>
+            <a:graphic xmlns:a="http://schemas.openxmlformats.org/drawingml/2006/main">
+              <a:graphicData uri="http://schemas.openxmlformats.org/drawingml/2006/picture">
+                <pic:pic xmlns:pic="http://schemas.openxmlformats.org/drawingml/2006/picture">
+                  <pic:nvPicPr>
+                    <pic:cNvPr id="1809101185" name="Imagem 1" descr="Gráfico, Gráfico de superfície&#10;&#10;O conteúdo gerado por IA pode estar incorreto."/>
+                    <pic:cNvPicPr/>
+                  </pic:nvPicPr>
+                  <pic:blipFill>
+                    <a:blip r:embed="rId19"/>
+                    <a:stretch>
+                      <a:fillRect/>
+                    </a:stretch>
+                  </pic:blipFill>
+                  <pic:spPr>
+                    <a:xfrm>
+                      <a:off x="0" y="0"/>
+                      <a:ext cx="3947258" cy="2752310"/>
+                    </a:xfrm>
+                    <a:prstGeom prst="rect">
+                      <a:avLst/>
+                    </a:prstGeom>
+                    <a:ln>
+                      <a:solidFill>
+                        <a:schemeClr val="tx1"/>
+                      </a:solidFill>
+                    </a:ln>
+                  </pic:spPr>
+                </pic:pic>
+              </a:graphicData>
+            </a:graphic>
+          </wp:inline>
+        </w:drawing>
+      </w:r>
+    </w:p>
+    <w:p>
+      <w:pPr>
+        <w:pStyle w:val="TF-FONTE"/>
+      </w:pPr>
+      <w:r>
+        <w:t>Fonte: elaborado pelo autor</w:t>
+      </w:r>
+      <w:r>
+        <w:t>.</w:t>
+      </w:r>
+    </w:p>
+    <w:p>
+      <w:pPr>
+        <w:pStyle w:val="TF-TEXTO"/>
+      </w:pPr>
+    </w:p>
+    <w:p>
+      <w:pPr>
+        <w:pStyle w:val="TF-TEXTO"/>
+      </w:pPr>
+      <w:r>
+        <w:t xml:space="preserve">Para que a comunicação dos periféricos ocorra dentro do jogo, isto é, para que a Unity a realize, é necessário instalar uma </w:t>
+      </w:r>
+      <w:r>
+        <w:rPr>
+          <w:i/>
+          <w:iCs/>
+        </w:rPr>
+        <w:t>DLL</w:t>
+      </w:r>
+      <w:r>
+        <w:t xml:space="preserve"> (</w:t>
+      </w:r>
+      <w:r>
+        <w:t>Dynamic Link Library</w:t>
+      </w:r>
+      <w:r>
+        <w:t xml:space="preserve">) no projeto, que é possibilita ler, executar comandos e modificar as variáveis </w:t>
+      </w:r>
+      <w:r>
+        <w:lastRenderedPageBreak/>
+        <w:t>dos periféricos sem precisar ficar reescrevendo código dentro do jogo. Essa biblioteca pode ser encontrada n</w:t>
+      </w:r>
+      <w:r>
+        <w:t xml:space="preserve">a </w:t>
+      </w:r>
+      <w:proofErr w:type="spellStart"/>
+      <w:r>
+        <w:t>Asset</w:t>
+      </w:r>
+      <w:proofErr w:type="spellEnd"/>
+      <w:r>
+        <w:t xml:space="preserve"> Store como </w:t>
+      </w:r>
+      <w:r>
+        <w:t xml:space="preserve">Logitech </w:t>
+      </w:r>
+      <w:proofErr w:type="spellStart"/>
+      <w:r>
+        <w:t>Gaming</w:t>
+      </w:r>
+      <w:proofErr w:type="spellEnd"/>
+      <w:r>
+        <w:t xml:space="preserve"> SDK</w:t>
+      </w:r>
+      <w:r>
+        <w:t xml:space="preserve"> (2025), porém a biblioteca está com um erro interno e para resolver foi necessário seguir </w:t>
+      </w:r>
+      <w:r>
+        <w:t xml:space="preserve">o tutorial presente no canal de Maximilian </w:t>
+      </w:r>
+      <w:proofErr w:type="spellStart"/>
+      <w:r>
+        <w:t>Senten</w:t>
+      </w:r>
+      <w:proofErr w:type="spellEnd"/>
+      <w:r>
+        <w:t xml:space="preserve"> (2022).</w:t>
+      </w:r>
+    </w:p>
+    <w:p>
+      <w:pPr>
+        <w:pStyle w:val="TF-TEXTO"/>
+      </w:pPr>
+      <w:r>
+        <w:t xml:space="preserve">Diversos </w:t>
+      </w:r>
+      <w:r>
+        <w:t>dados dos periféricos são</w:t>
+      </w:r>
+      <w:r>
+        <w:t xml:space="preserve"> recolhidos em todos os frames como mostra o quadro 5</w:t>
+      </w:r>
+      <w:r>
+        <w:t xml:space="preserve">. </w:t>
+      </w:r>
+      <w:r>
+        <w:t>A</w:t>
+      </w:r>
+      <w:r>
+        <w:t xml:space="preserve"> marcha é usada para trocar de marcha dentro do jogo, tendo que partir da neutra quando o carro </w:t>
+      </w:r>
+      <w:r>
+        <w:t>é</w:t>
+      </w:r>
+      <w:r>
+        <w:t xml:space="preserve"> ligado. Os pedais para obter os dados de aceleração, embreagem e freio em tempo real. O volante sendo a parte mais complexa, além da rotação para rotacionar o volante virtual e mudar a direção das rodas no jogo, também é usado para realizar comandos de posicionamento do personagem e funções extras como ativar/desativar modos de direção e voltar ao menu.</w:t>
+      </w:r>
+    </w:p>
+    <w:p>
+      <w:pPr>
+        <w:pStyle w:val="TF-LEGENDA"/>
+      </w:pPr>
+      <w:r>
+        <w:t xml:space="preserve">Quadro </w:t>
+      </w:r>
+      <w:r>
+        <w:t>5</w:t>
+      </w:r>
+      <w:r>
+        <w:t xml:space="preserve"> –Trecho de código responsável </w:t>
+      </w:r>
+      <w:r>
+        <w:t>pela leitura dos dados dos periféricos Logitech</w:t>
+      </w:r>
+    </w:p>
+    <w:tbl>
+      <w:tblPr>
+        <w:tblStyle w:val="Tabelacomgrade"/>
+        <w:tblW w:w="10311" w:type="dxa"/>
+        <w:tblLook w:val="04A0" w:firstRow="1" w:lastRow="0" w:firstColumn="1" w:lastColumn="0" w:noHBand="0" w:noVBand="1"/>
+      </w:tblPr>
+      <w:tblGrid>
+        <w:gridCol w:w="10311"/>
+      </w:tblGrid>
+      <w:tr>
+        <w:trPr>
+          <w:trHeight w:val="4035"/>
+        </w:trPr>
+        <w:tc>
+          <w:tcPr>
+            <w:tcW w:w="10311" w:type="dxa"/>
+          </w:tcPr>
+          <w:p>
+            <w:pPr>
+              <w:pStyle w:val="TF-CDIGO-FONTE"/>
+              <w:rPr>
+                <w:lang w:val="pt-BR"/>
+              </w:rPr>
+            </w:pPr>
+            <w:r>
+              <w:rPr>
+                <w:lang w:val="pt-BR"/>
+              </w:rPr>
+              <w:t xml:space="preserve">    </w:t>
+            </w:r>
+            <w:proofErr w:type="spellStart"/>
+            <w:r>
+              <w:rPr>
+                <w:lang w:val="pt-BR"/>
+              </w:rPr>
+              <w:t>void</w:t>
+            </w:r>
+            <w:proofErr w:type="spellEnd"/>
+            <w:r>
+              <w:rPr>
+                <w:lang w:val="pt-BR"/>
+              </w:rPr>
+              <w:t xml:space="preserve"> </w:t>
+            </w:r>
+            <w:proofErr w:type="spellStart"/>
+            <w:r>
+              <w:rPr>
+                <w:lang w:val="pt-BR"/>
+              </w:rPr>
+              <w:t>AtualizarVariaveis</w:t>
+            </w:r>
+            <w:proofErr w:type="spellEnd"/>
+            <w:r>
+              <w:rPr>
+                <w:lang w:val="pt-BR"/>
+              </w:rPr>
+              <w:t>()</w:t>
+            </w:r>
+          </w:p>
+          <w:p>
+            <w:pPr>
+              <w:pStyle w:val="TF-CDIGO-FONTE"/>
+              <w:rPr>
+                <w:lang w:val="pt-BR"/>
+              </w:rPr>
+            </w:pPr>
+            <w:r>
+              <w:rPr>
+                <w:lang w:val="pt-BR"/>
+              </w:rPr>
+              <w:t xml:space="preserve">    {</w:t>
+            </w:r>
+          </w:p>
+          <w:p>
+            <w:pPr>
+              <w:pStyle w:val="TF-CDIGO-FONTE"/>
+              <w:rPr>
+                <w:lang w:val="pt-BR"/>
+              </w:rPr>
+            </w:pPr>
+            <w:r>
+              <w:rPr>
+                <w:lang w:val="pt-BR"/>
+              </w:rPr>
+              <w:t xml:space="preserve">        </w:t>
+            </w:r>
+            <w:proofErr w:type="spellStart"/>
+            <w:r>
+              <w:rPr>
+                <w:lang w:val="pt-BR"/>
+              </w:rPr>
+              <w:t>if</w:t>
+            </w:r>
+            <w:proofErr w:type="spellEnd"/>
+            <w:r>
+              <w:rPr>
+                <w:lang w:val="pt-BR"/>
+              </w:rPr>
+              <w:t xml:space="preserve"> (</w:t>
+            </w:r>
+            <w:proofErr w:type="spellStart"/>
+            <w:r>
+              <w:rPr>
+                <w:lang w:val="pt-BR"/>
+              </w:rPr>
+              <w:t>LogitechGSDK.LogiUpdate</w:t>
+            </w:r>
+            <w:proofErr w:type="spellEnd"/>
+            <w:r>
+              <w:rPr>
+                <w:lang w:val="pt-BR"/>
+              </w:rPr>
+              <w:t xml:space="preserve">() &amp;&amp; </w:t>
+            </w:r>
+            <w:proofErr w:type="spellStart"/>
+            <w:r>
+              <w:rPr>
+                <w:lang w:val="pt-BR"/>
+              </w:rPr>
+              <w:t>LogitechGSDK.LogiIsConnected</w:t>
+            </w:r>
+            <w:proofErr w:type="spellEnd"/>
+            <w:r>
+              <w:rPr>
+                <w:lang w:val="pt-BR"/>
+              </w:rPr>
+              <w:t>(_INDEX_LOGI))</w:t>
+            </w:r>
+          </w:p>
+          <w:p>
+            <w:pPr>
+              <w:pStyle w:val="TF-CDIGO-FONTE"/>
+              <w:rPr>
+                <w:lang w:val="pt-BR"/>
+              </w:rPr>
+            </w:pPr>
+            <w:r>
+              <w:rPr>
+                <w:lang w:val="pt-BR"/>
+              </w:rPr>
+              <w:t xml:space="preserve">        {</w:t>
+            </w:r>
+          </w:p>
+          <w:p>
+            <w:pPr>
+              <w:pStyle w:val="TF-CDIGO-FONTE"/>
+              <w:rPr>
+                <w:lang w:val="pt-BR"/>
+              </w:rPr>
+            </w:pPr>
+            <w:r>
+              <w:rPr>
+                <w:lang w:val="pt-BR"/>
+              </w:rPr>
+              <w:t xml:space="preserve">            </w:t>
+            </w:r>
+            <w:proofErr w:type="spellStart"/>
+            <w:r>
+              <w:rPr>
+                <w:lang w:val="pt-BR"/>
+              </w:rPr>
+              <w:t>LogitechGSDK.LogiPlaySpringForce</w:t>
+            </w:r>
+            <w:proofErr w:type="spellEnd"/>
+            <w:r>
+              <w:rPr>
+                <w:lang w:val="pt-BR"/>
+              </w:rPr>
+              <w:t>(_INDEX_LOGI, 0, 30, 60);</w:t>
+            </w:r>
+            <w:r>
+              <w:rPr>
+                <w:lang w:val="pt-BR"/>
+              </w:rPr>
+              <w:t xml:space="preserve"> // </w:t>
+            </w:r>
+            <w:proofErr w:type="gramStart"/>
+            <w:r>
+              <w:rPr>
+                <w:lang w:val="pt-BR"/>
+              </w:rPr>
+              <w:t>Aplicar</w:t>
+            </w:r>
+            <w:proofErr w:type="gramEnd"/>
+            <w:r>
+              <w:rPr>
+                <w:lang w:val="pt-BR"/>
+              </w:rPr>
+              <w:t xml:space="preserve"> força</w:t>
+            </w:r>
+          </w:p>
+          <w:p>
+            <w:pPr>
+              <w:pStyle w:val="TF-CDIGO-FONTE"/>
+            </w:pPr>
+            <w:r>
+              <w:t xml:space="preserve">            </w:t>
+            </w:r>
+            <w:proofErr w:type="spellStart"/>
+            <w:r>
+              <w:t>inputsLogi</w:t>
+            </w:r>
+            <w:proofErr w:type="spellEnd"/>
+            <w:r>
+              <w:t xml:space="preserve"> = </w:t>
+            </w:r>
+            <w:proofErr w:type="spellStart"/>
+            <w:r>
+              <w:t>LogitechGSDK.LogiGetStateUnity</w:t>
+            </w:r>
+            <w:proofErr w:type="spellEnd"/>
+            <w:r>
+              <w:t>(_INDEX_LOGI</w:t>
+            </w:r>
+            <w:proofErr w:type="gramStart"/>
+            <w:r>
+              <w:t>);</w:t>
+            </w:r>
+            <w:proofErr w:type="gramEnd"/>
+          </w:p>
+          <w:p>
+            <w:pPr>
+              <w:pStyle w:val="TF-CDIGO-FONTE"/>
+            </w:pPr>
+          </w:p>
+          <w:p>
+            <w:pPr>
+              <w:pStyle w:val="TF-CDIGO-FONTE"/>
+              <w:rPr>
+                <w:lang w:val="pt-BR"/>
+              </w:rPr>
+            </w:pPr>
+            <w:r>
+              <w:t xml:space="preserve">            </w:t>
+            </w:r>
+            <w:r>
+              <w:rPr>
+                <w:lang w:val="pt-BR"/>
+              </w:rPr>
+              <w:t>embreagem = 0;</w:t>
+            </w:r>
+          </w:p>
+          <w:p>
+            <w:pPr>
+              <w:pStyle w:val="TF-CDIGO-FONTE"/>
+              <w:rPr>
+                <w:lang w:val="pt-BR"/>
+              </w:rPr>
+            </w:pPr>
+            <w:r>
+              <w:rPr>
+                <w:lang w:val="pt-BR"/>
+              </w:rPr>
+              <w:t xml:space="preserve">            freio = 0;</w:t>
+            </w:r>
+          </w:p>
+          <w:p>
+            <w:pPr>
+              <w:pStyle w:val="TF-CDIGO-FONTE"/>
+              <w:rPr>
+                <w:lang w:val="pt-BR"/>
+              </w:rPr>
+            </w:pPr>
+            <w:r>
+              <w:rPr>
+                <w:lang w:val="pt-BR"/>
+              </w:rPr>
+              <w:t xml:space="preserve">            acelerador = 0;</w:t>
+            </w:r>
+          </w:p>
+          <w:p>
+            <w:pPr>
+              <w:pStyle w:val="TF-CDIGO-FONTE"/>
+              <w:rPr>
+                <w:lang w:val="pt-BR"/>
+              </w:rPr>
+            </w:pPr>
+            <w:r>
+              <w:rPr>
+                <w:lang w:val="pt-BR"/>
+              </w:rPr>
+              <w:t xml:space="preserve">            </w:t>
+            </w:r>
+            <w:proofErr w:type="spellStart"/>
+            <w:r>
+              <w:rPr>
+                <w:lang w:val="pt-BR"/>
+              </w:rPr>
+              <w:t>if</w:t>
+            </w:r>
+            <w:proofErr w:type="spellEnd"/>
+            <w:r>
+              <w:rPr>
+                <w:lang w:val="pt-BR"/>
+              </w:rPr>
+              <w:t xml:space="preserve"> (!</w:t>
+            </w:r>
+            <w:proofErr w:type="spellStart"/>
+            <w:r>
+              <w:rPr>
+                <w:lang w:val="pt-BR"/>
+              </w:rPr>
+              <w:t>ValidarBugInicio</w:t>
+            </w:r>
+            <w:proofErr w:type="spellEnd"/>
+            <w:r>
+              <w:rPr>
+                <w:lang w:val="pt-BR"/>
+              </w:rPr>
+              <w:t>(</w:t>
+            </w:r>
+            <w:proofErr w:type="spellStart"/>
+            <w:r>
+              <w:rPr>
+                <w:lang w:val="pt-BR"/>
+              </w:rPr>
+              <w:t>inputsLogi</w:t>
+            </w:r>
+            <w:proofErr w:type="spellEnd"/>
+            <w:r>
+              <w:rPr>
+                <w:lang w:val="pt-BR"/>
+              </w:rPr>
+              <w:t>))</w:t>
+            </w:r>
+          </w:p>
+          <w:p>
+            <w:pPr>
+              <w:pStyle w:val="TF-CDIGO-FONTE"/>
+              <w:rPr>
+                <w:lang w:val="pt-BR"/>
+              </w:rPr>
+            </w:pPr>
+            <w:r>
+              <w:rPr>
+                <w:lang w:val="pt-BR"/>
+              </w:rPr>
+              <w:t xml:space="preserve">            {</w:t>
+            </w:r>
+          </w:p>
+          <w:p>
+            <w:pPr>
+              <w:pStyle w:val="TF-CDIGO-FONTE"/>
+              <w:rPr>
+                <w:lang w:val="pt-BR"/>
+              </w:rPr>
+            </w:pPr>
+            <w:r>
+              <w:rPr>
+                <w:lang w:val="pt-BR"/>
+              </w:rPr>
+              <w:t xml:space="preserve">                embreagem = </w:t>
+            </w:r>
+            <w:proofErr w:type="spellStart"/>
+            <w:r>
+              <w:rPr>
+                <w:lang w:val="pt-BR"/>
+              </w:rPr>
+              <w:t>NormalizarDadoPedal</w:t>
+            </w:r>
+            <w:proofErr w:type="spellEnd"/>
+            <w:r>
+              <w:rPr>
+                <w:lang w:val="pt-BR"/>
+              </w:rPr>
+              <w:t>(</w:t>
+            </w:r>
+            <w:proofErr w:type="spellStart"/>
+            <w:r>
+              <w:rPr>
+                <w:lang w:val="pt-BR"/>
+              </w:rPr>
+              <w:t>inputsLogi.rglSlider</w:t>
+            </w:r>
+            <w:proofErr w:type="spellEnd"/>
+            <w:r>
+              <w:rPr>
+                <w:lang w:val="pt-BR"/>
+              </w:rPr>
+              <w:t>[0]);</w:t>
+            </w:r>
+          </w:p>
+          <w:p>
+            <w:pPr>
+              <w:pStyle w:val="TF-CDIGO-FONTE"/>
+              <w:rPr>
+                <w:lang w:val="pt-BR"/>
+              </w:rPr>
+            </w:pPr>
+            <w:r>
+              <w:rPr>
+                <w:lang w:val="pt-BR"/>
+              </w:rPr>
+              <w:t xml:space="preserve">                freio = </w:t>
+            </w:r>
+            <w:proofErr w:type="spellStart"/>
+            <w:r>
+              <w:rPr>
+                <w:lang w:val="pt-BR"/>
+              </w:rPr>
+              <w:t>NormalizarDadoPedal</w:t>
+            </w:r>
+            <w:proofErr w:type="spellEnd"/>
+            <w:r>
+              <w:rPr>
+                <w:lang w:val="pt-BR"/>
+              </w:rPr>
+              <w:t>(</w:t>
+            </w:r>
+            <w:proofErr w:type="spellStart"/>
+            <w:r>
+              <w:rPr>
+                <w:lang w:val="pt-BR"/>
+              </w:rPr>
+              <w:t>inputsLogi.lRz</w:t>
+            </w:r>
+            <w:proofErr w:type="spellEnd"/>
+            <w:r>
+              <w:rPr>
+                <w:lang w:val="pt-BR"/>
+              </w:rPr>
+              <w:t>);</w:t>
+            </w:r>
+          </w:p>
+          <w:p>
+            <w:pPr>
+              <w:pStyle w:val="TF-CDIGO-FONTE"/>
+              <w:rPr>
+                <w:lang w:val="pt-BR"/>
+              </w:rPr>
+            </w:pPr>
+            <w:r>
+              <w:rPr>
+                <w:lang w:val="pt-BR"/>
+              </w:rPr>
+              <w:t xml:space="preserve">                acelerador = </w:t>
+            </w:r>
+            <w:proofErr w:type="spellStart"/>
+            <w:r>
+              <w:rPr>
+                <w:lang w:val="pt-BR"/>
+              </w:rPr>
+              <w:t>NormalizarDadoPedal</w:t>
+            </w:r>
+            <w:proofErr w:type="spellEnd"/>
+            <w:r>
+              <w:rPr>
+                <w:lang w:val="pt-BR"/>
+              </w:rPr>
+              <w:t>(</w:t>
+            </w:r>
+            <w:proofErr w:type="spellStart"/>
+            <w:r>
+              <w:rPr>
+                <w:lang w:val="pt-BR"/>
+              </w:rPr>
+              <w:t>inputsLogi.lY</w:t>
+            </w:r>
+            <w:proofErr w:type="spellEnd"/>
+            <w:r>
+              <w:rPr>
+                <w:lang w:val="pt-BR"/>
+              </w:rPr>
+              <w:t>);</w:t>
+            </w:r>
+          </w:p>
+          <w:p>
+            <w:pPr>
+              <w:pStyle w:val="TF-CDIGO-FONTE"/>
+              <w:rPr>
+                <w:lang w:val="pt-BR"/>
+              </w:rPr>
+            </w:pPr>
+            <w:r>
+              <w:rPr>
+                <w:lang w:val="pt-BR"/>
+              </w:rPr>
+              <w:t xml:space="preserve">            }</w:t>
+            </w:r>
+          </w:p>
+          <w:p>
+            <w:pPr>
+              <w:pStyle w:val="TF-CDIGO-FONTE"/>
+              <w:rPr>
+                <w:lang w:val="pt-BR"/>
+              </w:rPr>
+            </w:pPr>
+          </w:p>
+          <w:p>
+            <w:pPr>
+              <w:pStyle w:val="TF-CDIGO-FONTE"/>
+              <w:rPr>
+                <w:lang w:val="pt-BR"/>
+              </w:rPr>
+            </w:pPr>
+            <w:r>
+              <w:rPr>
+                <w:lang w:val="pt-BR"/>
+              </w:rPr>
+              <w:t xml:space="preserve">            </w:t>
+            </w:r>
+            <w:proofErr w:type="spellStart"/>
+            <w:r>
+              <w:rPr>
+                <w:lang w:val="pt-BR"/>
+              </w:rPr>
+              <w:t>rotacaoVolanteAbsoluta</w:t>
+            </w:r>
+            <w:proofErr w:type="spellEnd"/>
+            <w:r>
+              <w:rPr>
+                <w:lang w:val="pt-BR"/>
+              </w:rPr>
+              <w:t xml:space="preserve"> = </w:t>
+            </w:r>
+            <w:proofErr w:type="spellStart"/>
+            <w:r>
+              <w:rPr>
+                <w:lang w:val="pt-BR"/>
+              </w:rPr>
+              <w:t>inputsLogi.lX</w:t>
+            </w:r>
+            <w:proofErr w:type="spellEnd"/>
+            <w:r>
+              <w:rPr>
+                <w:lang w:val="pt-BR"/>
+              </w:rPr>
+              <w:t>;</w:t>
+            </w:r>
+          </w:p>
+          <w:p>
+            <w:pPr>
+              <w:pStyle w:val="TF-CDIGO-FONTE"/>
+              <w:rPr>
+                <w:lang w:val="pt-BR"/>
+              </w:rPr>
+            </w:pPr>
+            <w:r>
+              <w:rPr>
+                <w:lang w:val="pt-BR"/>
+              </w:rPr>
+              <w:t xml:space="preserve">            </w:t>
+            </w:r>
+            <w:proofErr w:type="spellStart"/>
+            <w:r>
+              <w:rPr>
+                <w:lang w:val="pt-BR"/>
+              </w:rPr>
+              <w:t>rotacaoVolanteAbsolutaNormalizado</w:t>
+            </w:r>
+            <w:proofErr w:type="spellEnd"/>
+            <w:r>
+              <w:rPr>
+                <w:lang w:val="pt-BR"/>
+              </w:rPr>
+              <w:t xml:space="preserve"> </w:t>
+            </w:r>
+            <w:r>
+              <w:rPr>
+                <w:lang w:val="pt-BR"/>
+              </w:rPr>
+              <w:t>=</w:t>
+            </w:r>
+            <w:r>
+              <w:rPr>
+                <w:lang w:val="pt-BR"/>
+              </w:rPr>
+              <w:t xml:space="preserve"> </w:t>
+            </w:r>
+            <w:proofErr w:type="spellStart"/>
+            <w:r>
+              <w:rPr>
+                <w:lang w:val="pt-BR"/>
+              </w:rPr>
+              <w:t>rotacaoVolanteAbsoluta</w:t>
+            </w:r>
+            <w:proofErr w:type="spellEnd"/>
+            <w:r>
+              <w:rPr>
+                <w:lang w:val="pt-BR"/>
+              </w:rPr>
+              <w:t xml:space="preserve"> </w:t>
+            </w:r>
+            <w:r>
+              <w:rPr>
+                <w:lang w:val="pt-BR"/>
+              </w:rPr>
+              <w:t>_MAXIMO_INPUT_VOLANTE;</w:t>
+            </w:r>
+          </w:p>
+          <w:p>
+            <w:pPr>
+              <w:pStyle w:val="TF-CDIGO-FONTE"/>
+              <w:rPr>
+                <w:lang w:val="pt-BR"/>
+              </w:rPr>
+            </w:pPr>
+          </w:p>
+          <w:p>
+            <w:pPr>
+              <w:pStyle w:val="TF-CDIGO-FONTE"/>
+              <w:rPr>
+                <w:lang w:val="pt-BR"/>
+              </w:rPr>
+            </w:pPr>
+            <w:r>
+              <w:rPr>
+                <w:lang w:val="pt-BR"/>
+              </w:rPr>
+              <w:t xml:space="preserve">            </w:t>
+            </w:r>
+            <w:proofErr w:type="spellStart"/>
+            <w:r>
+              <w:rPr>
+                <w:lang w:val="pt-BR"/>
+              </w:rPr>
+              <w:t>marchaNova</w:t>
+            </w:r>
+            <w:proofErr w:type="spellEnd"/>
+            <w:r>
+              <w:rPr>
+                <w:lang w:val="pt-BR"/>
+              </w:rPr>
+              <w:t xml:space="preserve"> = </w:t>
+            </w:r>
+            <w:proofErr w:type="spellStart"/>
+            <w:r>
+              <w:rPr>
+                <w:lang w:val="pt-BR"/>
+              </w:rPr>
+              <w:t>ObterMarchaAtual</w:t>
+            </w:r>
+            <w:proofErr w:type="spellEnd"/>
+            <w:r>
+              <w:rPr>
+                <w:lang w:val="pt-BR"/>
+              </w:rPr>
+              <w:t>();</w:t>
+            </w:r>
+          </w:p>
+          <w:p>
+            <w:pPr>
+              <w:pStyle w:val="TF-CDIGO-FONTE"/>
+              <w:rPr>
+                <w:lang w:val="pt-BR"/>
+              </w:rPr>
+            </w:pPr>
+            <w:r>
+              <w:rPr>
+                <w:lang w:val="pt-BR"/>
+              </w:rPr>
+              <w:t xml:space="preserve">            </w:t>
+            </w:r>
+            <w:proofErr w:type="spellStart"/>
+            <w:r>
+              <w:rPr>
+                <w:lang w:val="pt-BR"/>
+              </w:rPr>
+              <w:t>CapturarValoresBotoesVolante</w:t>
+            </w:r>
+            <w:proofErr w:type="spellEnd"/>
+            <w:r>
+              <w:rPr>
+                <w:lang w:val="pt-BR"/>
+              </w:rPr>
+              <w:t>();</w:t>
+            </w:r>
+          </w:p>
+          <w:p>
+            <w:pPr>
+              <w:pStyle w:val="TF-CDIGO-FONTE"/>
+            </w:pPr>
+            <w:r>
+              <w:rPr>
+                <w:lang w:val="pt-BR"/>
+              </w:rPr>
+              <w:t xml:space="preserve">        }</w:t>
+            </w:r>
+          </w:p>
+        </w:tc>
+      </w:tr>
+    </w:tbl>
+    <w:p>
+      <w:pPr>
+        <w:pStyle w:val="TF-FONTE"/>
+      </w:pPr>
+      <w:r>
+        <w:t>Fonte: elaborado pelo autor.</w:t>
+      </w:r>
+    </w:p>
+    <w:p>
+      <w:pPr>
+        <w:pStyle w:val="TF-TEXTO"/>
+      </w:pPr>
+      <w:r>
+        <w:t xml:space="preserve">Os dados são lidos em valores numéricos de tamanho 2 Bytes cada, tendo um alcance de -32.768 a +32.767, os pedais tiveram suas entradas normalizadas, isto é, transformadas em um valor de 0 a 1 para facilitar seu uso nas funções do jogo. Além disso, </w:t>
+      </w:r>
+      <w:r>
+        <w:t xml:space="preserve">os dados representam a situação atual, mas como a rotação de objetos no Unity funciona foi necessário a posição relativa do volante e não a absoluta como mostra o código do Quadro 6. Para a marcha, foi necessário criar uma variável que contém a marcha anterior para as validações de troca de marcha, e validar a </w:t>
+      </w:r>
+      <w:r>
+        <w:t>ausência das outras</w:t>
+      </w:r>
+      <w:r>
+        <w:t xml:space="preserve"> marchas já que não existe um retorno de marcha neutra.</w:t>
+      </w:r>
+    </w:p>
+    <w:p>
+      <w:pPr>
+        <w:pStyle w:val="TF-LEGENDA"/>
+      </w:pPr>
+      <w:r>
+        <w:t xml:space="preserve">Quadro </w:t>
+      </w:r>
+      <w:r>
+        <w:t>6</w:t>
+      </w:r>
+      <w:r>
+        <w:t xml:space="preserve"> –Trecho de código responsável </w:t>
+      </w:r>
+      <w:r>
+        <w:t>pela atualização do volante virtual</w:t>
+      </w:r>
+    </w:p>
+    <w:tbl>
+      <w:tblPr>
+        <w:tblStyle w:val="Tabelacomgrade"/>
+        <w:tblW w:w="9670" w:type="dxa"/>
+        <w:tblLook w:val="04A0" w:firstRow="1" w:lastRow="0" w:firstColumn="1" w:lastColumn="0" w:noHBand="0" w:noVBand="1"/>
+      </w:tblPr>
+      <w:tblGrid>
+        <w:gridCol w:w="9670"/>
+      </w:tblGrid>
+      <w:tr>
+        <w:trPr>
+          <w:trHeight w:val="2937"/>
+        </w:trPr>
+        <w:tc>
+          <w:tcPr>
+            <w:tcW w:w="9670" w:type="dxa"/>
+          </w:tcPr>
+          <w:p>
+            <w:pPr>
+              <w:pStyle w:val="TF-CDIGO-FONTE"/>
+              <w:rPr>
+                <w:lang w:val="pt-BR"/>
+              </w:rPr>
+            </w:pPr>
+            <w:r>
+              <w:rPr>
+                <w:lang w:val="pt-BR"/>
+              </w:rPr>
+              <w:t xml:space="preserve">   </w:t>
+            </w:r>
+            <w:r>
+              <w:rPr>
+                <w:lang w:val="pt-BR"/>
+              </w:rPr>
+              <w:t xml:space="preserve"> </w:t>
+            </w:r>
+            <w:r>
+              <w:t>[</w:t>
+            </w:r>
+            <w:proofErr w:type="spellStart"/>
+            <w:r>
+              <w:t>SerializeField</w:t>
+            </w:r>
+            <w:proofErr w:type="spellEnd"/>
+            <w:r>
+              <w:t xml:space="preserve">] private float </w:t>
+            </w:r>
+            <w:proofErr w:type="spellStart"/>
+            <w:r>
+              <w:t>velocidadeGiroVolante</w:t>
+            </w:r>
+            <w:proofErr w:type="spellEnd"/>
+            <w:r>
+              <w:t xml:space="preserve"> = 1.</w:t>
+            </w:r>
+            <w:proofErr w:type="gramStart"/>
+            <w:r>
+              <w:t>34f;</w:t>
+            </w:r>
+            <w:proofErr w:type="gramEnd"/>
+          </w:p>
+          <w:p>
+            <w:pPr>
+              <w:pStyle w:val="TF-CDIGO-FONTE"/>
+              <w:rPr>
+                <w:lang w:val="pt-BR"/>
+              </w:rPr>
+            </w:pPr>
+            <w:r>
+              <w:rPr>
+                <w:lang w:val="pt-BR"/>
+              </w:rPr>
+              <w:t xml:space="preserve">    </w:t>
+            </w:r>
+            <w:proofErr w:type="spellStart"/>
+            <w:r>
+              <w:rPr>
+                <w:lang w:val="pt-BR"/>
+              </w:rPr>
+              <w:t>private</w:t>
+            </w:r>
+            <w:proofErr w:type="spellEnd"/>
+            <w:r>
+              <w:rPr>
+                <w:lang w:val="pt-BR"/>
+              </w:rPr>
+              <w:t xml:space="preserve"> </w:t>
+            </w:r>
+            <w:proofErr w:type="spellStart"/>
+            <w:r>
+              <w:rPr>
+                <w:lang w:val="pt-BR"/>
+              </w:rPr>
+              <w:t>float</w:t>
+            </w:r>
+            <w:proofErr w:type="spellEnd"/>
+            <w:r>
+              <w:rPr>
+                <w:lang w:val="pt-BR"/>
+              </w:rPr>
+              <w:t xml:space="preserve"> </w:t>
+            </w:r>
+            <w:proofErr w:type="spellStart"/>
+            <w:r>
+              <w:rPr>
+                <w:lang w:val="pt-BR"/>
+              </w:rPr>
+              <w:t>rotacaoVolanteAnt</w:t>
+            </w:r>
+            <w:proofErr w:type="spellEnd"/>
+            <w:r>
+              <w:rPr>
+                <w:lang w:val="pt-BR"/>
+              </w:rPr>
+              <w:t xml:space="preserve"> = 0;   </w:t>
+            </w:r>
+          </w:p>
+          <w:p>
+            <w:pPr>
+              <w:pStyle w:val="TF-CDIGO-FONTE"/>
+              <w:rPr>
+                <w:lang w:val="pt-BR"/>
+              </w:rPr>
+            </w:pPr>
+            <w:r>
+              <w:rPr>
+                <w:lang w:val="pt-BR"/>
+              </w:rPr>
+              <w:t xml:space="preserve">    </w:t>
+            </w:r>
+            <w:proofErr w:type="spellStart"/>
+            <w:r>
+              <w:rPr>
+                <w:lang w:val="pt-BR"/>
+              </w:rPr>
+              <w:t>public</w:t>
+            </w:r>
+            <w:proofErr w:type="spellEnd"/>
+            <w:r>
+              <w:rPr>
+                <w:lang w:val="pt-BR"/>
+              </w:rPr>
+              <w:t xml:space="preserve"> </w:t>
+            </w:r>
+            <w:proofErr w:type="spellStart"/>
+            <w:r>
+              <w:rPr>
+                <w:lang w:val="pt-BR"/>
+              </w:rPr>
+              <w:t>void</w:t>
+            </w:r>
+            <w:proofErr w:type="spellEnd"/>
+            <w:r>
+              <w:rPr>
+                <w:lang w:val="pt-BR"/>
+              </w:rPr>
+              <w:t xml:space="preserve"> </w:t>
+            </w:r>
+            <w:proofErr w:type="spellStart"/>
+            <w:r>
+              <w:rPr>
+                <w:lang w:val="pt-BR"/>
+              </w:rPr>
+              <w:t>RotacionarVolante</w:t>
+            </w:r>
+            <w:proofErr w:type="spellEnd"/>
+            <w:r>
+              <w:rPr>
+                <w:lang w:val="pt-BR"/>
+              </w:rPr>
+              <w:t>(</w:t>
+            </w:r>
+            <w:proofErr w:type="spellStart"/>
+            <w:r>
+              <w:rPr>
+                <w:lang w:val="pt-BR"/>
+              </w:rPr>
+              <w:t>float</w:t>
+            </w:r>
+            <w:proofErr w:type="spellEnd"/>
+            <w:r>
+              <w:rPr>
+                <w:lang w:val="pt-BR"/>
+              </w:rPr>
+              <w:t xml:space="preserve"> </w:t>
+            </w:r>
+            <w:proofErr w:type="spellStart"/>
+            <w:r>
+              <w:rPr>
+                <w:lang w:val="pt-BR"/>
+              </w:rPr>
+              <w:t>rotacaoVoltanteAbsoluto</w:t>
+            </w:r>
+            <w:proofErr w:type="spellEnd"/>
+            <w:r>
+              <w:rPr>
+                <w:lang w:val="pt-BR"/>
+              </w:rPr>
+              <w:t>)</w:t>
+            </w:r>
+          </w:p>
+          <w:p>
+            <w:pPr>
+              <w:pStyle w:val="TF-CDIGO-FONTE"/>
+              <w:rPr>
+                <w:lang w:val="pt-BR"/>
+              </w:rPr>
+            </w:pPr>
+            <w:r>
+              <w:rPr>
+                <w:lang w:val="pt-BR"/>
+              </w:rPr>
+              <w:t xml:space="preserve">    {</w:t>
+            </w:r>
+          </w:p>
+          <w:p>
+            <w:pPr>
+              <w:pStyle w:val="TF-CDIGO-FONTE"/>
+              <w:rPr>
+                <w:lang w:val="pt-BR"/>
+              </w:rPr>
+            </w:pPr>
+            <w:r>
+              <w:rPr>
+                <w:lang w:val="pt-BR"/>
+              </w:rPr>
+              <w:t xml:space="preserve">        </w:t>
+            </w:r>
+            <w:proofErr w:type="spellStart"/>
+            <w:r>
+              <w:rPr>
+                <w:lang w:val="pt-BR"/>
+              </w:rPr>
+              <w:t>float</w:t>
+            </w:r>
+            <w:proofErr w:type="spellEnd"/>
+            <w:r>
+              <w:rPr>
+                <w:lang w:val="pt-BR"/>
+              </w:rPr>
+              <w:t xml:space="preserve"> </w:t>
+            </w:r>
+            <w:proofErr w:type="spellStart"/>
+            <w:r>
+              <w:rPr>
+                <w:lang w:val="pt-BR"/>
+              </w:rPr>
+              <w:t>qtdRotacaoRelativa</w:t>
+            </w:r>
+            <w:proofErr w:type="spellEnd"/>
+            <w:r>
+              <w:rPr>
+                <w:lang w:val="pt-BR"/>
+              </w:rPr>
+              <w:t xml:space="preserve"> = </w:t>
+            </w:r>
+            <w:proofErr w:type="spellStart"/>
+            <w:r>
+              <w:rPr>
+                <w:lang w:val="pt-BR"/>
+              </w:rPr>
+              <w:t>rotacaoVoltanteAbsoluto</w:t>
+            </w:r>
+            <w:proofErr w:type="spellEnd"/>
+            <w:r>
+              <w:rPr>
+                <w:lang w:val="pt-BR"/>
+              </w:rPr>
+              <w:t xml:space="preserve"> - </w:t>
+            </w:r>
+            <w:proofErr w:type="spellStart"/>
+            <w:r>
+              <w:rPr>
+                <w:lang w:val="pt-BR"/>
+              </w:rPr>
+              <w:t>rotacaoVolanteAnt</w:t>
+            </w:r>
+            <w:proofErr w:type="spellEnd"/>
+            <w:r>
+              <w:rPr>
+                <w:lang w:val="pt-BR"/>
+              </w:rPr>
+              <w:t>;</w:t>
+            </w:r>
+          </w:p>
+          <w:p>
+            <w:pPr>
+              <w:pStyle w:val="TF-CDIGO-FONTE"/>
+              <w:rPr>
+                <w:lang w:val="pt-BR"/>
+              </w:rPr>
+            </w:pPr>
+            <w:r>
+              <w:rPr>
+                <w:lang w:val="pt-BR"/>
+              </w:rPr>
+              <w:t xml:space="preserve">        </w:t>
+            </w:r>
+            <w:proofErr w:type="spellStart"/>
+            <w:r>
+              <w:rPr>
+                <w:lang w:val="pt-BR"/>
+              </w:rPr>
+              <w:t>if</w:t>
+            </w:r>
+            <w:proofErr w:type="spellEnd"/>
+            <w:r>
+              <w:rPr>
+                <w:lang w:val="pt-BR"/>
+              </w:rPr>
+              <w:t xml:space="preserve"> (</w:t>
+            </w:r>
+            <w:proofErr w:type="spellStart"/>
+            <w:r>
+              <w:rPr>
+                <w:lang w:val="pt-BR"/>
+              </w:rPr>
+              <w:t>qtdRotacaoRelativa</w:t>
+            </w:r>
+            <w:proofErr w:type="spellEnd"/>
+            <w:r>
+              <w:rPr>
+                <w:lang w:val="pt-BR"/>
+              </w:rPr>
+              <w:t xml:space="preserve"> != 0)</w:t>
+            </w:r>
+          </w:p>
+          <w:p>
+            <w:pPr>
+              <w:pStyle w:val="TF-CDIGO-FONTE"/>
+              <w:rPr>
+                <w:lang w:val="pt-BR"/>
+              </w:rPr>
+            </w:pPr>
+            <w:r>
+              <w:rPr>
+                <w:lang w:val="pt-BR"/>
+              </w:rPr>
+              <w:t xml:space="preserve">        {</w:t>
+            </w:r>
+          </w:p>
+          <w:p>
+            <w:pPr>
+              <w:pStyle w:val="TF-CDIGO-FONTE"/>
+              <w:rPr>
+                <w:lang w:val="pt-BR"/>
+              </w:rPr>
+            </w:pPr>
+            <w:r>
+              <w:rPr>
+                <w:lang w:val="pt-BR"/>
+              </w:rPr>
+              <w:t xml:space="preserve">            </w:t>
+            </w:r>
+            <w:proofErr w:type="spellStart"/>
+            <w:r>
+              <w:rPr>
+                <w:lang w:val="pt-BR"/>
+              </w:rPr>
+              <w:t>float</w:t>
+            </w:r>
+            <w:proofErr w:type="spellEnd"/>
+            <w:r>
+              <w:rPr>
+                <w:lang w:val="pt-BR"/>
+              </w:rPr>
+              <w:t xml:space="preserve"> </w:t>
+            </w:r>
+            <w:proofErr w:type="spellStart"/>
+            <w:r>
+              <w:rPr>
+                <w:lang w:val="pt-BR"/>
+              </w:rPr>
+              <w:t>valorRelativo</w:t>
+            </w:r>
+            <w:proofErr w:type="spellEnd"/>
+            <w:r>
+              <w:rPr>
+                <w:lang w:val="pt-BR"/>
+              </w:rPr>
+              <w:t xml:space="preserve"> = </w:t>
+            </w:r>
+            <w:proofErr w:type="spellStart"/>
+            <w:r>
+              <w:rPr>
+                <w:lang w:val="pt-BR"/>
+              </w:rPr>
+              <w:t>qtdRotacaoRelativa</w:t>
+            </w:r>
+            <w:proofErr w:type="spellEnd"/>
+            <w:r>
+              <w:rPr>
+                <w:lang w:val="pt-BR"/>
+              </w:rPr>
+              <w:t xml:space="preserve"> * </w:t>
+            </w:r>
+            <w:proofErr w:type="spellStart"/>
+            <w:r>
+              <w:rPr>
+                <w:lang w:val="pt-BR"/>
+              </w:rPr>
+              <w:t>velocidadeGiroVolante</w:t>
+            </w:r>
+            <w:proofErr w:type="spellEnd"/>
+            <w:r>
+              <w:rPr>
+                <w:lang w:val="pt-BR"/>
+              </w:rPr>
+              <w:t>;</w:t>
+            </w:r>
+          </w:p>
+          <w:p>
+            <w:pPr>
+              <w:pStyle w:val="TF-CDIGO-FONTE"/>
+              <w:rPr>
+                <w:lang w:val="pt-BR"/>
+              </w:rPr>
+            </w:pPr>
+            <w:r>
+              <w:rPr>
+                <w:lang w:val="pt-BR"/>
+              </w:rPr>
+              <w:t xml:space="preserve">            Vector3 </w:t>
+            </w:r>
+            <w:proofErr w:type="spellStart"/>
+            <w:r>
+              <w:rPr>
+                <w:lang w:val="pt-BR"/>
+              </w:rPr>
+              <w:t>rotacao</w:t>
+            </w:r>
+            <w:proofErr w:type="spellEnd"/>
+            <w:r>
+              <w:rPr>
+                <w:lang w:val="pt-BR"/>
+              </w:rPr>
+              <w:t xml:space="preserve"> = </w:t>
+            </w:r>
+            <w:proofErr w:type="spellStart"/>
+            <w:r>
+              <w:rPr>
+                <w:lang w:val="pt-BR"/>
+              </w:rPr>
+              <w:t>transform.localEulerAngles</w:t>
+            </w:r>
+            <w:proofErr w:type="spellEnd"/>
+            <w:r>
+              <w:rPr>
+                <w:lang w:val="pt-BR"/>
+              </w:rPr>
+              <w:t>;</w:t>
+            </w:r>
+          </w:p>
+          <w:p>
+            <w:pPr>
+              <w:pStyle w:val="TF-CDIGO-FONTE"/>
+              <w:rPr>
+                <w:lang w:val="pt-BR"/>
+              </w:rPr>
+            </w:pPr>
+            <w:r>
+              <w:rPr>
+                <w:lang w:val="pt-BR"/>
+              </w:rPr>
+              <w:t xml:space="preserve">            </w:t>
+            </w:r>
+            <w:proofErr w:type="spellStart"/>
+            <w:r>
+              <w:rPr>
+                <w:lang w:val="pt-BR"/>
+              </w:rPr>
+              <w:t>rotacao.y</w:t>
+            </w:r>
+            <w:proofErr w:type="spellEnd"/>
+            <w:r>
+              <w:rPr>
+                <w:lang w:val="pt-BR"/>
+              </w:rPr>
+              <w:t xml:space="preserve"> += (</w:t>
+            </w:r>
+            <w:proofErr w:type="spellStart"/>
+            <w:r>
+              <w:rPr>
+                <w:lang w:val="pt-BR"/>
+              </w:rPr>
+              <w:t>valorRelativo</w:t>
+            </w:r>
+            <w:proofErr w:type="spellEnd"/>
+            <w:r>
+              <w:rPr>
+                <w:lang w:val="pt-BR"/>
+              </w:rPr>
+              <w:t xml:space="preserve"> / 100);</w:t>
+            </w:r>
+          </w:p>
+          <w:p>
+            <w:pPr>
+              <w:pStyle w:val="TF-CDIGO-FONTE"/>
+              <w:rPr>
+                <w:lang w:val="pt-BR"/>
+              </w:rPr>
+            </w:pPr>
+            <w:r>
+              <w:rPr>
+                <w:lang w:val="pt-BR"/>
+              </w:rPr>
+              <w:t xml:space="preserve">            </w:t>
+            </w:r>
+            <w:proofErr w:type="spellStart"/>
+            <w:r>
+              <w:rPr>
+                <w:lang w:val="pt-BR"/>
+              </w:rPr>
+              <w:t>transform.localEulerAngles</w:t>
+            </w:r>
+            <w:proofErr w:type="spellEnd"/>
+            <w:r>
+              <w:rPr>
+                <w:lang w:val="pt-BR"/>
+              </w:rPr>
+              <w:t xml:space="preserve"> = </w:t>
+            </w:r>
+            <w:proofErr w:type="spellStart"/>
+            <w:r>
+              <w:rPr>
+                <w:lang w:val="pt-BR"/>
+              </w:rPr>
+              <w:t>rotacao</w:t>
+            </w:r>
+            <w:proofErr w:type="spellEnd"/>
+            <w:r>
+              <w:rPr>
+                <w:lang w:val="pt-BR"/>
+              </w:rPr>
+              <w:t>;</w:t>
+            </w:r>
+          </w:p>
+          <w:p>
+            <w:pPr>
+              <w:pStyle w:val="TF-CDIGO-FONTE"/>
+              <w:rPr>
+                <w:lang w:val="pt-BR"/>
+              </w:rPr>
+            </w:pPr>
+            <w:r>
+              <w:rPr>
+                <w:lang w:val="pt-BR"/>
+              </w:rPr>
+              <w:t xml:space="preserve">            </w:t>
+            </w:r>
+            <w:proofErr w:type="spellStart"/>
+            <w:r>
+              <w:rPr>
+                <w:lang w:val="pt-BR"/>
+              </w:rPr>
+              <w:t>rotacaoVolanteAnt</w:t>
+            </w:r>
+            <w:proofErr w:type="spellEnd"/>
+            <w:r>
+              <w:rPr>
+                <w:lang w:val="pt-BR"/>
+              </w:rPr>
+              <w:t xml:space="preserve"> = </w:t>
+            </w:r>
+            <w:proofErr w:type="spellStart"/>
+            <w:r>
+              <w:rPr>
+                <w:lang w:val="pt-BR"/>
+              </w:rPr>
+              <w:t>rotacaoVoltanteAbsoluto</w:t>
+            </w:r>
+            <w:proofErr w:type="spellEnd"/>
+            <w:r>
+              <w:rPr>
+                <w:lang w:val="pt-BR"/>
+              </w:rPr>
+              <w:t>;</w:t>
+            </w:r>
+          </w:p>
+          <w:p>
+            <w:pPr>
+              <w:pStyle w:val="TF-CDIGO-FONTE"/>
+            </w:pPr>
+            <w:r>
+              <w:rPr>
+                <w:lang w:val="pt-BR"/>
+              </w:rPr>
+              <w:t xml:space="preserve">        </w:t>
+            </w:r>
+            <w:r>
+              <w:t>}</w:t>
+            </w:r>
+          </w:p>
+          <w:p>
+            <w:pPr>
+              <w:pStyle w:val="TF-CDIGO-FONTE"/>
+            </w:pPr>
+            <w:r>
+              <w:rPr>
+                <w:lang w:val="pt-BR"/>
+              </w:rPr>
+              <w:t xml:space="preserve">    }</w:t>
+            </w:r>
+          </w:p>
+        </w:tc>
+      </w:tr>
+    </w:tbl>
+    <w:p>
+      <w:pPr>
+        <w:pStyle w:val="TF-FONTE"/>
+      </w:pPr>
+      <w:r>
+        <w:t>Fonte: elaborado pelo autor.</w:t>
+      </w:r>
+    </w:p>
+    <w:p>
+      <w:pPr>
+        <w:pStyle w:val="TF-TEXTO"/>
+      </w:pPr>
+      <w:r>
+        <w:t xml:space="preserve">O jogo possui uma grande variedade de </w:t>
+      </w:r>
+      <w:r>
+        <w:t xml:space="preserve">modelos de </w:t>
+      </w:r>
+      <w:r>
+        <w:t xml:space="preserve">cenários, </w:t>
+      </w:r>
+      <w:r>
+        <w:t>pessoas, objetos e terrenos. A</w:t>
+      </w:r>
+      <w:r>
+        <w:t xml:space="preserve"> maior parte dos </w:t>
+      </w:r>
+      <w:r>
+        <w:t xml:space="preserve">modelos </w:t>
+      </w:r>
+      <w:r>
+        <w:t xml:space="preserve">foram fornecidos pela loja de </w:t>
+      </w:r>
+      <w:proofErr w:type="spellStart"/>
+      <w:r>
+        <w:t>assets</w:t>
+      </w:r>
+      <w:proofErr w:type="spellEnd"/>
+      <w:r>
+        <w:t xml:space="preserve"> da Unity a </w:t>
+      </w:r>
+      <w:proofErr w:type="spellStart"/>
+      <w:r>
+        <w:t>Asset</w:t>
+      </w:r>
+      <w:proofErr w:type="spellEnd"/>
+      <w:r>
+        <w:t xml:space="preserve"> Store, para que o ambiente pudesse ser preenchido com diversos modelos sem comprometer o prazo de entrega do TCC. O modelo do kart e rodas foram retrabalhados para atender as necessidades e o volante foi feito do zero para se adequar </w:t>
+      </w:r>
+      <w:r>
+        <w:t>visualmente</w:t>
+      </w:r>
+      <w:r>
+        <w:t xml:space="preserve"> ao volante G29 da Logitech, como é demonstrado na figura </w:t>
+      </w:r>
+      <w:r>
+        <w:t>7</w:t>
+      </w:r>
+      <w:r>
+        <w:t>.</w:t>
+      </w:r>
+      <w:r>
+        <w:t xml:space="preserve"> Para que a rotação das rodas e do volante funcionassem corretamente é necessário que seus centros estejam localizados no ponto zero de seus modelos, se não, a roda não giraria em torno de seu próprio eixo.</w:t>
+      </w:r>
+    </w:p>
+    <w:p>
+      <w:pPr>
+        <w:pStyle w:val="TF-LEGENDA"/>
+      </w:pPr>
+      <w:r>
+        <w:lastRenderedPageBreak/>
+        <w:t xml:space="preserve">Figura </w:t>
+      </w:r>
+      <w:r>
+        <w:t>7</w:t>
+      </w:r>
+      <w:r>
+        <w:t xml:space="preserve"> – Volante sendo modelado no Blender</w:t>
+      </w:r>
+    </w:p>
+    <w:p>
+      <w:pPr>
+        <w:pStyle w:val="TF-FIGURA"/>
+      </w:pPr>
+      <w:r>
+        <w:rPr>
+          <w:noProof/>
+        </w:rPr>
+        <w:drawing>
+          <wp:inline distT="0" distB="0" distL="0" distR="0" wp14:anchorId="3BAE31DE" wp14:editId="136911A7">
+            <wp:extent cx="3281917" cy="2204074"/>
+            <wp:effectExtent l="19050" t="19050" r="13970" b="25400"/>
+            <wp:docPr id="622151062" name="Imagem 1"/>
+            <wp:cNvGraphicFramePr>
+              <a:graphicFrameLocks xmlns:a="http://schemas.openxmlformats.org/drawingml/2006/main" noChangeAspect="1"/>
+            </wp:cNvGraphicFramePr>
+            <a:graphic xmlns:a="http://schemas.openxmlformats.org/drawingml/2006/main">
+              <a:graphicData uri="http://schemas.openxmlformats.org/drawingml/2006/picture">
+                <pic:pic xmlns:pic="http://schemas.openxmlformats.org/drawingml/2006/picture">
+                  <pic:nvPicPr>
+                    <pic:cNvPr id="0" name="Picture 1"/>
+                    <pic:cNvPicPr>
+                      <a:picLocks noChangeAspect="1" noChangeArrowheads="1"/>
+                    </pic:cNvPicPr>
+                  </pic:nvPicPr>
+                  <pic:blipFill>
+                    <a:blip r:embed="rId20" cstate="print">
+                      <a:extLst>
+                        <a:ext uri="{28A0092B-C50C-407E-A947-70E740481C1C}">
+                          <a14:useLocalDpi xmlns:a14="http://schemas.microsoft.com/office/drawing/2010/main" val="0"/>
+                        </a:ext>
+                      </a:extLst>
+                    </a:blip>
+                    <a:srcRect/>
+                    <a:stretch>
+                      <a:fillRect/>
+                    </a:stretch>
+                  </pic:blipFill>
+                  <pic:spPr bwMode="auto">
+                    <a:xfrm>
+                      <a:off x="0" y="0"/>
+                      <a:ext cx="3319235" cy="2229136"/>
+                    </a:xfrm>
+                    <a:prstGeom prst="rect">
+                      <a:avLst/>
+                    </a:prstGeom>
+                    <a:noFill/>
+                    <a:ln>
+                      <a:solidFill>
+                        <a:schemeClr val="tx1"/>
+                      </a:solidFill>
+                    </a:ln>
+                  </pic:spPr>
+                </pic:pic>
+              </a:graphicData>
+            </a:graphic>
+          </wp:inline>
+        </w:drawing>
+      </w:r>
+    </w:p>
+    <w:p>
+      <w:pPr>
+        <w:pStyle w:val="TF-FONTE"/>
+      </w:pPr>
+      <w:r>
+        <w:t>Fonte: elaborado pelo autor</w:t>
+      </w:r>
+      <w:r>
+        <w:t>.</w:t>
+      </w:r>
+    </w:p>
+    <w:p>
+      <w:pPr>
+        <w:pStyle w:val="TF-TEXTO"/>
+      </w:pPr>
+      <w:r>
+        <w:t xml:space="preserve">Existem vários scripts com o objetivo de aproximar a sensação de dirigir um carro real dentro do ambiente virtual. Dentre eles poderia destacar </w:t>
+      </w:r>
+      <w:r>
+        <w:t>o script do Quadro 7</w:t>
+      </w:r>
+      <w:r>
+        <w:t xml:space="preserve"> que faz as principais funções do motor do veículo. Nele é calculado um rpm alvo a partir de uma relação entre rpm da roda e marcha engatada e o rpm do motor sem as rodas, eles são aplicados dependendo do quanto se pressiona a embreagem. O alvo é aplicado a partir de uma função que aproxima o valor alvo do atual, sendo a embreagem a volatilidade dessa mudança, assim quanto mais embreagem mais rápido é a alteração. Ocorre uma validação de RPM para parar o carro ou não e é retornado o torque que o motor irá aplicar nas rodas baseado em um gráfico RPM x Torque, claro também dependendo de quanta embreagem está sendo pressionada.</w:t>
+      </w:r>
+    </w:p>
+    <w:p>
+      <w:pPr>
+        <w:pStyle w:val="TF-LEGENDA"/>
+      </w:pPr>
+      <w:r>
+        <w:t xml:space="preserve">Quadro </w:t>
+      </w:r>
+      <w:r>
+        <w:t>7</w:t>
+      </w:r>
+      <w:r>
+        <w:t xml:space="preserve"> –Trecho de código responsável </w:t>
+      </w:r>
+      <w:r>
+        <w:t xml:space="preserve">por atualizar o </w:t>
+      </w:r>
+      <w:proofErr w:type="spellStart"/>
+      <w:r>
+        <w:t>RpM</w:t>
+      </w:r>
+      <w:proofErr w:type="spellEnd"/>
+      <w:r>
+        <w:t xml:space="preserve"> do motor e retornar o torque correspondente</w:t>
+      </w:r>
+    </w:p>
+    <w:tbl>
+      <w:tblPr>
+        <w:tblStyle w:val="Tabelacomgrade"/>
+        <w:tblW w:w="9670" w:type="dxa"/>
+        <w:tblLook w:val="04A0" w:firstRow="1" w:lastRow="0" w:firstColumn="1" w:lastColumn="0" w:noHBand="0" w:noVBand="1"/>
+      </w:tblPr>
+      <w:tblGrid>
+        <w:gridCol w:w="9670"/>
+      </w:tblGrid>
+      <w:tr>
+        <w:trPr>
+          <w:trHeight w:val="2937"/>
+        </w:trPr>
+        <w:tc>
+          <w:tcPr>
+            <w:tcW w:w="9670" w:type="dxa"/>
+          </w:tcPr>
+          <w:p>
+            <w:pPr>
+              <w:pStyle w:val="TF-CDIGO-FONTE"/>
+              <w:rPr>
+                <w:lang w:val="pt-BR"/>
+              </w:rPr>
+            </w:pPr>
+            <w:r>
+              <w:rPr>
+                <w:lang w:val="pt-BR"/>
+              </w:rPr>
+              <w:t xml:space="preserve">    </w:t>
+            </w:r>
+            <w:proofErr w:type="spellStart"/>
+            <w:r>
+              <w:rPr>
+                <w:lang w:val="pt-BR"/>
+              </w:rPr>
+              <w:t>private</w:t>
+            </w:r>
+            <w:proofErr w:type="spellEnd"/>
+            <w:r>
+              <w:rPr>
+                <w:lang w:val="pt-BR"/>
+              </w:rPr>
+              <w:t xml:space="preserve"> </w:t>
+            </w:r>
+            <w:proofErr w:type="spellStart"/>
+            <w:r>
+              <w:rPr>
+                <w:lang w:val="pt-BR"/>
+              </w:rPr>
+              <w:t>float</w:t>
+            </w:r>
+            <w:proofErr w:type="spellEnd"/>
+            <w:r>
+              <w:rPr>
+                <w:lang w:val="pt-BR"/>
+              </w:rPr>
+              <w:t xml:space="preserve"> </w:t>
+            </w:r>
+            <w:proofErr w:type="spellStart"/>
+            <w:r>
+              <w:rPr>
+                <w:lang w:val="pt-BR"/>
+              </w:rPr>
+              <w:t>FaseMotor</w:t>
+            </w:r>
+            <w:proofErr w:type="spellEnd"/>
+            <w:r>
+              <w:rPr>
+                <w:lang w:val="pt-BR"/>
+              </w:rPr>
+              <w:t>()</w:t>
+            </w:r>
+          </w:p>
+          <w:p>
+            <w:pPr>
+              <w:pStyle w:val="TF-CDIGO-FONTE"/>
+              <w:rPr>
+                <w:lang w:val="pt-BR"/>
+              </w:rPr>
+            </w:pPr>
+            <w:r>
+              <w:rPr>
+                <w:lang w:val="pt-BR"/>
+              </w:rPr>
+              <w:t xml:space="preserve">    {</w:t>
+            </w:r>
+          </w:p>
+          <w:p>
+            <w:pPr>
+              <w:pStyle w:val="TF-CDIGO-FONTE"/>
+              <w:rPr>
+                <w:lang w:val="pt-BR"/>
+              </w:rPr>
+            </w:pPr>
+            <w:r>
+              <w:rPr>
+                <w:lang w:val="pt-BR"/>
+              </w:rPr>
+              <w:t xml:space="preserve">        // Pegar Valor inverso do pedal da embreagem</w:t>
+            </w:r>
+          </w:p>
+          <w:p>
+            <w:pPr>
+              <w:pStyle w:val="TF-CDIGO-FONTE"/>
+              <w:rPr>
+                <w:lang w:val="pt-BR"/>
+              </w:rPr>
+            </w:pPr>
+            <w:r>
+              <w:rPr>
+                <w:lang w:val="pt-BR"/>
+              </w:rPr>
+              <w:t xml:space="preserve">        // Enquanto mais toca no pedal, menos deve considerar a </w:t>
+            </w:r>
+            <w:proofErr w:type="spellStart"/>
+            <w:r>
+              <w:rPr>
+                <w:lang w:val="pt-BR"/>
+              </w:rPr>
+              <w:t>rodação</w:t>
+            </w:r>
+            <w:proofErr w:type="spellEnd"/>
+            <w:r>
+              <w:rPr>
+                <w:lang w:val="pt-BR"/>
+              </w:rPr>
+              <w:t xml:space="preserve"> da roda</w:t>
+            </w:r>
+          </w:p>
+          <w:p>
+            <w:pPr>
+              <w:pStyle w:val="TF-CDIGO-FONTE"/>
+              <w:rPr>
+                <w:lang w:val="pt-BR"/>
+              </w:rPr>
+            </w:pPr>
+            <w:r>
+              <w:rPr>
+                <w:lang w:val="pt-BR"/>
+              </w:rPr>
+              <w:t xml:space="preserve">        </w:t>
+            </w:r>
+            <w:proofErr w:type="spellStart"/>
+            <w:r>
+              <w:rPr>
+                <w:lang w:val="pt-BR"/>
+              </w:rPr>
+              <w:t>float</w:t>
+            </w:r>
+            <w:proofErr w:type="spellEnd"/>
+            <w:r>
+              <w:rPr>
+                <w:lang w:val="pt-BR"/>
+              </w:rPr>
+              <w:t xml:space="preserve"> </w:t>
+            </w:r>
+            <w:proofErr w:type="spellStart"/>
+            <w:r>
+              <w:rPr>
+                <w:lang w:val="pt-BR"/>
+              </w:rPr>
+              <w:t>rpmMotorAlvoMotor</w:t>
+            </w:r>
+            <w:proofErr w:type="spellEnd"/>
+            <w:r>
+              <w:rPr>
+                <w:lang w:val="pt-BR"/>
+              </w:rPr>
+              <w:t xml:space="preserve"> = </w:t>
+            </w:r>
+            <w:proofErr w:type="spellStart"/>
+            <w:r>
+              <w:rPr>
+                <w:lang w:val="pt-BR"/>
+              </w:rPr>
+              <w:t>pedalEmbreagem</w:t>
+            </w:r>
+            <w:proofErr w:type="spellEnd"/>
+            <w:r>
+              <w:rPr>
+                <w:lang w:val="pt-BR"/>
+              </w:rPr>
+              <w:t xml:space="preserve"> * </w:t>
+            </w:r>
+            <w:proofErr w:type="spellStart"/>
+            <w:r>
+              <w:rPr>
+                <w:lang w:val="pt-BR"/>
+              </w:rPr>
+              <w:t>motor.RpmAlvoMotorLivre</w:t>
+            </w:r>
+            <w:proofErr w:type="spellEnd"/>
+            <w:r>
+              <w:rPr>
+                <w:lang w:val="pt-BR"/>
+              </w:rPr>
+              <w:t>(</w:t>
+            </w:r>
+            <w:proofErr w:type="spellStart"/>
+            <w:r>
+              <w:rPr>
+                <w:lang w:val="pt-BR"/>
+              </w:rPr>
+              <w:t>pedalAceleracao</w:t>
+            </w:r>
+            <w:proofErr w:type="spellEnd"/>
+            <w:r>
+              <w:rPr>
+                <w:lang w:val="pt-BR"/>
+              </w:rPr>
+              <w:t>);</w:t>
+            </w:r>
+          </w:p>
+          <w:p>
+            <w:pPr>
+              <w:pStyle w:val="TF-CDIGO-FONTE"/>
+              <w:rPr>
+                <w:lang w:val="pt-BR"/>
+              </w:rPr>
+            </w:pPr>
+            <w:r>
+              <w:rPr>
+                <w:lang w:val="pt-BR"/>
+              </w:rPr>
+              <w:t xml:space="preserve">        </w:t>
+            </w:r>
+            <w:proofErr w:type="spellStart"/>
+            <w:r>
+              <w:rPr>
+                <w:lang w:val="pt-BR"/>
+              </w:rPr>
+              <w:t>float</w:t>
+            </w:r>
+            <w:proofErr w:type="spellEnd"/>
+            <w:r>
+              <w:rPr>
+                <w:lang w:val="pt-BR"/>
+              </w:rPr>
+              <w:t xml:space="preserve"> </w:t>
+            </w:r>
+            <w:proofErr w:type="spellStart"/>
+            <w:r>
+              <w:rPr>
+                <w:lang w:val="pt-BR"/>
+              </w:rPr>
+              <w:t>rpmMotorAlvoRodas</w:t>
+            </w:r>
+            <w:proofErr w:type="spellEnd"/>
+            <w:r>
+              <w:rPr>
+                <w:lang w:val="pt-BR"/>
+              </w:rPr>
+              <w:t xml:space="preserve"> = </w:t>
+            </w:r>
+            <w:proofErr w:type="spellStart"/>
+            <w:r>
+              <w:rPr>
+                <w:lang w:val="pt-BR"/>
+              </w:rPr>
+              <w:t>pedalEmbreagemInv</w:t>
+            </w:r>
+            <w:proofErr w:type="spellEnd"/>
+            <w:r>
+              <w:rPr>
+                <w:lang w:val="pt-BR"/>
+              </w:rPr>
+              <w:t xml:space="preserve"> * </w:t>
+            </w:r>
+            <w:proofErr w:type="spellStart"/>
+            <w:r>
+              <w:rPr>
+                <w:lang w:val="pt-BR"/>
+              </w:rPr>
+              <w:t>rpmRodas</w:t>
+            </w:r>
+            <w:proofErr w:type="spellEnd"/>
+            <w:r>
+              <w:rPr>
+                <w:lang w:val="pt-BR"/>
+              </w:rPr>
+              <w:t xml:space="preserve"> * </w:t>
+            </w:r>
+            <w:proofErr w:type="spellStart"/>
+            <w:r>
+              <w:rPr>
+                <w:lang w:val="pt-BR"/>
+              </w:rPr>
+              <w:t>motor.RelacaoMarcha</w:t>
+            </w:r>
+            <w:proofErr w:type="spellEnd"/>
+            <w:r>
+              <w:rPr>
+                <w:lang w:val="pt-BR"/>
+              </w:rPr>
+              <w:t>();</w:t>
+            </w:r>
+          </w:p>
+          <w:p>
+            <w:pPr>
+              <w:pStyle w:val="TF-CDIGO-FONTE"/>
+              <w:rPr>
+                <w:lang w:val="pt-BR"/>
+              </w:rPr>
+            </w:pPr>
+            <w:r>
+              <w:rPr>
+                <w:lang w:val="pt-BR"/>
+              </w:rPr>
+              <w:t xml:space="preserve">        </w:t>
+            </w:r>
+            <w:proofErr w:type="spellStart"/>
+            <w:r>
+              <w:rPr>
+                <w:lang w:val="pt-BR"/>
+              </w:rPr>
+              <w:t>float</w:t>
+            </w:r>
+            <w:proofErr w:type="spellEnd"/>
+            <w:r>
+              <w:rPr>
+                <w:lang w:val="pt-BR"/>
+              </w:rPr>
+              <w:t xml:space="preserve"> </w:t>
+            </w:r>
+            <w:proofErr w:type="spellStart"/>
+            <w:r>
+              <w:rPr>
+                <w:lang w:val="pt-BR"/>
+              </w:rPr>
+              <w:t>rpmMotorAlvo</w:t>
+            </w:r>
+            <w:proofErr w:type="spellEnd"/>
+            <w:r>
+              <w:rPr>
+                <w:lang w:val="pt-BR"/>
+              </w:rPr>
+              <w:t xml:space="preserve"> = </w:t>
+            </w:r>
+            <w:proofErr w:type="spellStart"/>
+            <w:r>
+              <w:rPr>
+                <w:lang w:val="pt-BR"/>
+              </w:rPr>
+              <w:t>rpmMotorAlvoMotor</w:t>
+            </w:r>
+            <w:proofErr w:type="spellEnd"/>
+            <w:r>
+              <w:rPr>
+                <w:lang w:val="pt-BR"/>
+              </w:rPr>
+              <w:t xml:space="preserve"> + </w:t>
+            </w:r>
+            <w:proofErr w:type="spellStart"/>
+            <w:r>
+              <w:rPr>
+                <w:lang w:val="pt-BR"/>
+              </w:rPr>
+              <w:t>rpmMotorAlvoRodas</w:t>
+            </w:r>
+            <w:proofErr w:type="spellEnd"/>
+            <w:r>
+              <w:rPr>
+                <w:lang w:val="pt-BR"/>
+              </w:rPr>
+              <w:t>;</w:t>
+            </w:r>
+          </w:p>
+          <w:p>
+            <w:pPr>
+              <w:pStyle w:val="TF-CDIGO-FONTE"/>
+              <w:rPr>
+                <w:lang w:val="pt-BR"/>
+              </w:rPr>
+            </w:pPr>
+          </w:p>
+          <w:p>
+            <w:pPr>
+              <w:pStyle w:val="TF-CDIGO-FONTE"/>
+              <w:rPr>
+                <w:lang w:val="pt-BR"/>
+              </w:rPr>
+            </w:pPr>
+            <w:r>
+              <w:rPr>
+                <w:lang w:val="pt-BR"/>
+              </w:rPr>
+              <w:t xml:space="preserve">        </w:t>
+            </w:r>
+            <w:proofErr w:type="spellStart"/>
+            <w:r>
+              <w:rPr>
+                <w:lang w:val="pt-BR"/>
+              </w:rPr>
+              <w:t>rpmMotorAlvo</w:t>
+            </w:r>
+            <w:proofErr w:type="spellEnd"/>
+            <w:r>
+              <w:rPr>
+                <w:lang w:val="pt-BR"/>
+              </w:rPr>
+              <w:t xml:space="preserve"> -= 30_000 * </w:t>
+            </w:r>
+            <w:proofErr w:type="spellStart"/>
+            <w:r>
+              <w:rPr>
+                <w:lang w:val="pt-BR"/>
+              </w:rPr>
+              <w:t>Time.deltaTime</w:t>
+            </w:r>
+            <w:proofErr w:type="spellEnd"/>
+            <w:r>
+              <w:rPr>
+                <w:lang w:val="pt-BR"/>
+              </w:rPr>
+              <w:t>;</w:t>
+            </w:r>
+          </w:p>
+          <w:p>
+            <w:pPr>
+              <w:pStyle w:val="TF-CDIGO-FONTE"/>
+              <w:rPr>
+                <w:lang w:val="pt-BR"/>
+              </w:rPr>
+            </w:pPr>
+          </w:p>
+          <w:p>
+            <w:pPr>
+              <w:pStyle w:val="TF-CDIGO-FONTE"/>
+              <w:rPr>
+                <w:lang w:val="pt-BR"/>
+              </w:rPr>
+            </w:pPr>
+            <w:r>
+              <w:rPr>
+                <w:lang w:val="pt-BR"/>
+              </w:rPr>
+              <w:t xml:space="preserve">        // Se a embreagem estiver muito apertada a velocidade com que o motor aumenta as rotações aumenta também</w:t>
+            </w:r>
+          </w:p>
+          <w:p>
+            <w:pPr>
+              <w:pStyle w:val="TF-CDIGO-FONTE"/>
+              <w:rPr>
+                <w:lang w:val="pt-BR"/>
+              </w:rPr>
+            </w:pPr>
+            <w:r>
+              <w:rPr>
+                <w:lang w:val="pt-BR"/>
+              </w:rPr>
+              <w:t xml:space="preserve">        </w:t>
+            </w:r>
+            <w:proofErr w:type="spellStart"/>
+            <w:r>
+              <w:rPr>
+                <w:lang w:val="pt-BR"/>
+              </w:rPr>
+              <w:t>float</w:t>
+            </w:r>
+            <w:proofErr w:type="spellEnd"/>
+            <w:r>
+              <w:rPr>
+                <w:lang w:val="pt-BR"/>
+              </w:rPr>
+              <w:t xml:space="preserve"> </w:t>
+            </w:r>
+            <w:proofErr w:type="spellStart"/>
+            <w:r>
+              <w:rPr>
+                <w:lang w:val="pt-BR"/>
+              </w:rPr>
+              <w:t>impactoEmbreagem</w:t>
+            </w:r>
+            <w:proofErr w:type="spellEnd"/>
+            <w:r>
+              <w:rPr>
+                <w:lang w:val="pt-BR"/>
+              </w:rPr>
+              <w:t xml:space="preserve"> = (</w:t>
+            </w:r>
+            <w:proofErr w:type="spellStart"/>
+            <w:r>
+              <w:rPr>
+                <w:lang w:val="pt-BR"/>
+              </w:rPr>
+              <w:t>Mathf.Abs</w:t>
+            </w:r>
+            <w:proofErr w:type="spellEnd"/>
+            <w:r>
+              <w:rPr>
+                <w:lang w:val="pt-BR"/>
+              </w:rPr>
+              <w:t>(</w:t>
+            </w:r>
+            <w:proofErr w:type="spellStart"/>
+            <w:r>
+              <w:rPr>
+                <w:lang w:val="pt-BR"/>
+              </w:rPr>
+              <w:t>pedalEmbreagem</w:t>
+            </w:r>
+            <w:proofErr w:type="spellEnd"/>
+            <w:r>
+              <w:rPr>
+                <w:lang w:val="pt-BR"/>
+              </w:rPr>
+              <w:t xml:space="preserve"> - 1) * 0.4f);</w:t>
+            </w:r>
+          </w:p>
+          <w:p>
+            <w:pPr>
+              <w:pStyle w:val="TF-CDIGO-FONTE"/>
+              <w:rPr>
+                <w:lang w:val="pt-BR"/>
+              </w:rPr>
+            </w:pPr>
+            <w:r>
+              <w:rPr>
+                <w:lang w:val="pt-BR"/>
+              </w:rPr>
+              <w:t xml:space="preserve">        </w:t>
+            </w:r>
+            <w:proofErr w:type="spellStart"/>
+            <w:r>
+              <w:rPr>
+                <w:lang w:val="pt-BR"/>
+              </w:rPr>
+              <w:t>float</w:t>
+            </w:r>
+            <w:proofErr w:type="spellEnd"/>
+            <w:r>
+              <w:rPr>
+                <w:lang w:val="pt-BR"/>
+              </w:rPr>
+              <w:t xml:space="preserve"> </w:t>
+            </w:r>
+            <w:proofErr w:type="spellStart"/>
+            <w:r>
+              <w:rPr>
+                <w:lang w:val="pt-BR"/>
+              </w:rPr>
+              <w:t>rpmMotorAtual</w:t>
+            </w:r>
+            <w:proofErr w:type="spellEnd"/>
+            <w:r>
+              <w:rPr>
+                <w:lang w:val="pt-BR"/>
+              </w:rPr>
+              <w:t xml:space="preserve"> = </w:t>
+            </w:r>
+            <w:proofErr w:type="spellStart"/>
+            <w:r>
+              <w:rPr>
+                <w:lang w:val="pt-BR"/>
+              </w:rPr>
+              <w:t>motor.CalcularRpmMotor</w:t>
+            </w:r>
+            <w:proofErr w:type="spellEnd"/>
+            <w:r>
+              <w:rPr>
+                <w:lang w:val="pt-BR"/>
+              </w:rPr>
+              <w:t>(</w:t>
+            </w:r>
+            <w:proofErr w:type="spellStart"/>
+            <w:r>
+              <w:rPr>
+                <w:lang w:val="pt-BR"/>
+              </w:rPr>
+              <w:t>rpmMotorAlvo</w:t>
+            </w:r>
+            <w:proofErr w:type="spellEnd"/>
+            <w:r>
+              <w:rPr>
+                <w:lang w:val="pt-BR"/>
+              </w:rPr>
+              <w:t xml:space="preserve">, 0.05f + </w:t>
+            </w:r>
+            <w:proofErr w:type="spellStart"/>
+            <w:r>
+              <w:rPr>
+                <w:lang w:val="pt-BR"/>
+              </w:rPr>
+              <w:t>impactoEmbreagem</w:t>
+            </w:r>
+            <w:proofErr w:type="spellEnd"/>
+            <w:r>
+              <w:rPr>
+                <w:lang w:val="pt-BR"/>
+              </w:rPr>
+              <w:t>);</w:t>
+            </w:r>
+          </w:p>
+          <w:p>
+            <w:pPr>
+              <w:pStyle w:val="TF-CDIGO-FONTE"/>
+              <w:rPr>
+                <w:lang w:val="pt-BR"/>
+              </w:rPr>
+            </w:pPr>
+          </w:p>
+          <w:p>
+            <w:pPr>
+              <w:pStyle w:val="TF-CDIGO-FONTE"/>
+              <w:rPr>
+                <w:lang w:val="pt-BR"/>
+              </w:rPr>
+            </w:pPr>
+            <w:r>
+              <w:rPr>
+                <w:lang w:val="pt-BR"/>
+              </w:rPr>
+              <w:t xml:space="preserve">        // Se a rotação alvo for menos que a livre deve matar o carro!!!</w:t>
+            </w:r>
+          </w:p>
+          <w:p>
+            <w:pPr>
+              <w:pStyle w:val="TF-CDIGO-FONTE"/>
+              <w:rPr>
+                <w:lang w:val="pt-BR"/>
+              </w:rPr>
+            </w:pPr>
+            <w:r>
+              <w:rPr>
+                <w:lang w:val="pt-BR"/>
+              </w:rPr>
+              <w:t xml:space="preserve">        </w:t>
+            </w:r>
+            <w:proofErr w:type="spellStart"/>
+            <w:r>
+              <w:rPr>
+                <w:lang w:val="pt-BR"/>
+              </w:rPr>
+              <w:t>motor.ValidarSeRpmMuitoBaixo</w:t>
+            </w:r>
+            <w:proofErr w:type="spellEnd"/>
+            <w:r>
+              <w:rPr>
+                <w:lang w:val="pt-BR"/>
+              </w:rPr>
+              <w:t>(</w:t>
+            </w:r>
+            <w:proofErr w:type="spellStart"/>
+            <w:r>
+              <w:rPr>
+                <w:lang w:val="pt-BR"/>
+              </w:rPr>
+              <w:t>rpmMotorAtual</w:t>
+            </w:r>
+            <w:proofErr w:type="spellEnd"/>
+            <w:r>
+              <w:rPr>
+                <w:lang w:val="pt-BR"/>
+              </w:rPr>
+              <w:t xml:space="preserve">, </w:t>
+            </w:r>
+            <w:proofErr w:type="spellStart"/>
+            <w:r>
+              <w:rPr>
+                <w:lang w:val="pt-BR"/>
+              </w:rPr>
+              <w:t>pedalEmbreagem</w:t>
+            </w:r>
+            <w:proofErr w:type="spellEnd"/>
+            <w:r>
+              <w:rPr>
+                <w:lang w:val="pt-BR"/>
+              </w:rPr>
+              <w:t>);</w:t>
+            </w:r>
+          </w:p>
+          <w:p>
+            <w:pPr>
+              <w:pStyle w:val="TF-CDIGO-FONTE"/>
+              <w:rPr>
+                <w:lang w:val="pt-BR"/>
+              </w:rPr>
+            </w:pPr>
+          </w:p>
+          <w:p>
+            <w:pPr>
+              <w:pStyle w:val="TF-CDIGO-FONTE"/>
+              <w:rPr>
+                <w:lang w:val="pt-BR"/>
+              </w:rPr>
+            </w:pPr>
+            <w:r>
+              <w:rPr>
+                <w:lang w:val="pt-BR"/>
+              </w:rPr>
+              <w:t xml:space="preserve">        //</w:t>
+            </w:r>
+            <w:proofErr w:type="spellStart"/>
+            <w:r>
+              <w:rPr>
+                <w:lang w:val="pt-BR"/>
+              </w:rPr>
+              <w:t>motor.ValidarVariacaoRpmMuitoAlta</w:t>
+            </w:r>
+            <w:proofErr w:type="spellEnd"/>
+            <w:r>
+              <w:rPr>
+                <w:lang w:val="pt-BR"/>
+              </w:rPr>
+              <w:t>(</w:t>
+            </w:r>
+            <w:proofErr w:type="spellStart"/>
+            <w:r>
+              <w:rPr>
+                <w:lang w:val="pt-BR"/>
+              </w:rPr>
+              <w:t>rpmMotorAlvo</w:t>
+            </w:r>
+            <w:proofErr w:type="spellEnd"/>
+            <w:r>
+              <w:rPr>
+                <w:lang w:val="pt-BR"/>
+              </w:rPr>
+              <w:t xml:space="preserve">, </w:t>
+            </w:r>
+            <w:proofErr w:type="spellStart"/>
+            <w:r>
+              <w:rPr>
+                <w:lang w:val="pt-BR"/>
+              </w:rPr>
+              <w:t>pedalEmbreagem</w:t>
+            </w:r>
+            <w:proofErr w:type="spellEnd"/>
+            <w:r>
+              <w:rPr>
+                <w:lang w:val="pt-BR"/>
+              </w:rPr>
+              <w:t>);</w:t>
+            </w:r>
+          </w:p>
+          <w:p>
+            <w:pPr>
+              <w:pStyle w:val="TF-CDIGO-FONTE"/>
+              <w:rPr>
+                <w:lang w:val="pt-BR"/>
+              </w:rPr>
+            </w:pPr>
+          </w:p>
+          <w:p>
+            <w:pPr>
+              <w:pStyle w:val="TF-CDIGO-FONTE"/>
+              <w:rPr>
+                <w:lang w:val="pt-BR"/>
+              </w:rPr>
+            </w:pPr>
+            <w:r>
+              <w:rPr>
+                <w:lang w:val="pt-BR"/>
+              </w:rPr>
+              <w:t xml:space="preserve">        </w:t>
+            </w:r>
+            <w:proofErr w:type="spellStart"/>
+            <w:r>
+              <w:rPr>
+                <w:lang w:val="pt-BR"/>
+              </w:rPr>
+              <w:t>float</w:t>
+            </w:r>
+            <w:proofErr w:type="spellEnd"/>
+            <w:r>
+              <w:rPr>
+                <w:lang w:val="pt-BR"/>
+              </w:rPr>
+              <w:t xml:space="preserve"> </w:t>
+            </w:r>
+            <w:proofErr w:type="spellStart"/>
+            <w:r>
+              <w:rPr>
+                <w:lang w:val="pt-BR"/>
+              </w:rPr>
+              <w:t>torqueTotal</w:t>
+            </w:r>
+            <w:proofErr w:type="spellEnd"/>
+            <w:r>
+              <w:rPr>
+                <w:lang w:val="pt-BR"/>
+              </w:rPr>
+              <w:t xml:space="preserve"> = </w:t>
+            </w:r>
+            <w:proofErr w:type="spellStart"/>
+            <w:r>
+              <w:rPr>
+                <w:lang w:val="pt-BR"/>
+              </w:rPr>
+              <w:t>motor.CalcularPotenciaMotor</w:t>
+            </w:r>
+            <w:proofErr w:type="spellEnd"/>
+            <w:r>
+              <w:rPr>
+                <w:lang w:val="pt-BR"/>
+              </w:rPr>
+              <w:t>(</w:t>
+            </w:r>
+            <w:proofErr w:type="spellStart"/>
+            <w:r>
+              <w:rPr>
+                <w:lang w:val="pt-BR"/>
+              </w:rPr>
+              <w:t>Mathf.Max</w:t>
+            </w:r>
+            <w:proofErr w:type="spellEnd"/>
+            <w:r>
+              <w:rPr>
+                <w:lang w:val="pt-BR"/>
+              </w:rPr>
+              <w:t xml:space="preserve">(0.1f, </w:t>
+            </w:r>
+            <w:proofErr w:type="spellStart"/>
+            <w:r>
+              <w:rPr>
+                <w:lang w:val="pt-BR"/>
+              </w:rPr>
+              <w:t>pedalAceleracao</w:t>
+            </w:r>
+            <w:proofErr w:type="spellEnd"/>
+            <w:r>
+              <w:rPr>
+                <w:lang w:val="pt-BR"/>
+              </w:rPr>
+              <w:t xml:space="preserve">)) * </w:t>
+            </w:r>
+            <w:proofErr w:type="spellStart"/>
+            <w:r>
+              <w:rPr>
+                <w:lang w:val="pt-BR"/>
+              </w:rPr>
+              <w:t>pedalEmbreagemInv</w:t>
+            </w:r>
+            <w:proofErr w:type="spellEnd"/>
+            <w:r>
+              <w:rPr>
+                <w:lang w:val="pt-BR"/>
+              </w:rPr>
+              <w:t>;</w:t>
+            </w:r>
+          </w:p>
+          <w:p>
+            <w:pPr>
+              <w:pStyle w:val="TF-CDIGO-FONTE"/>
+              <w:rPr>
+                <w:lang w:val="pt-BR"/>
+              </w:rPr>
+            </w:pPr>
+          </w:p>
+          <w:p>
+            <w:pPr>
+              <w:pStyle w:val="TF-CDIGO-FONTE"/>
+            </w:pPr>
+            <w:r>
+              <w:rPr>
+                <w:lang w:val="pt-BR"/>
+              </w:rPr>
+              <w:t xml:space="preserve">        </w:t>
+            </w:r>
+            <w:r>
+              <w:t xml:space="preserve">return </w:t>
+            </w:r>
+            <w:proofErr w:type="spellStart"/>
+            <w:proofErr w:type="gramStart"/>
+            <w:r>
+              <w:t>torqueTotal</w:t>
+            </w:r>
+            <w:proofErr w:type="spellEnd"/>
+            <w:r>
+              <w:t>;</w:t>
+            </w:r>
+            <w:proofErr w:type="gramEnd"/>
+          </w:p>
+          <w:p>
+            <w:pPr>
+              <w:pStyle w:val="TF-CDIGO-FONTE"/>
+            </w:pPr>
+            <w:r>
+              <w:rPr>
+                <w:lang w:val="pt-BR"/>
+              </w:rPr>
+              <w:t xml:space="preserve">    }</w:t>
+            </w:r>
+          </w:p>
+        </w:tc>
+      </w:tr>
+    </w:tbl>
+    <w:p>
+      <w:pPr>
+        <w:pStyle w:val="TF-FONTE"/>
+      </w:pPr>
+      <w:r>
+        <w:t>Fonte: elaborado pelo autor</w:t>
+      </w:r>
+      <w:r>
+        <w:t>.</w:t>
+      </w:r>
+    </w:p>
+    <w:p>
+      <w:pPr>
+        <w:pStyle w:val="TF-TEXTO"/>
+      </w:pPr>
+      <w:r>
+        <w:t>Para que as rodas funcionassem corretamente foi utilizado o componente Whe</w:t>
+      </w:r>
+      <w:r>
+        <w:t>e</w:t>
+      </w:r>
+      <w:r>
+        <w:t>l</w:t>
+      </w:r>
+      <w:r>
+        <w:t xml:space="preserve"> </w:t>
+      </w:r>
+      <w:proofErr w:type="spellStart"/>
+      <w:r>
+        <w:t>Co</w:t>
+      </w:r>
+      <w:r>
+        <w:t>l</w:t>
+      </w:r>
+      <w:r>
+        <w:t>lider</w:t>
+      </w:r>
+      <w:proofErr w:type="spellEnd"/>
+      <w:r>
+        <w:t>, este já aplica atrito, suspensão, força de freio</w:t>
+      </w:r>
+      <w:r>
+        <w:t>, força de</w:t>
+      </w:r>
+      <w:r>
+        <w:t xml:space="preserve"> aceleração e peso giratório </w:t>
+      </w:r>
+      <w:r>
+        <w:t xml:space="preserve">de maneiras satisfatórias para o jogo. A Figura </w:t>
+      </w:r>
+      <w:r>
+        <w:t>8</w:t>
+      </w:r>
+      <w:r>
+        <w:t xml:space="preserve"> a seguir mostra a entrada das variáveis para as propriedades que geram esses efeitos.</w:t>
+      </w:r>
+    </w:p>
+    <w:p>
+      <w:pPr>
+        <w:pStyle w:val="TF-LEGENDA"/>
+      </w:pPr>
+      <w:r>
+        <w:lastRenderedPageBreak/>
+        <w:t xml:space="preserve">Figura </w:t>
+      </w:r>
+      <w:r>
+        <w:t>8</w:t>
+      </w:r>
+      <w:r>
+        <w:t xml:space="preserve"> – </w:t>
+      </w:r>
+      <w:r>
+        <w:t xml:space="preserve">Componente do Unity Wheel </w:t>
+      </w:r>
+      <w:proofErr w:type="spellStart"/>
+      <w:r>
+        <w:t>Colider</w:t>
+      </w:r>
+      <w:proofErr w:type="spellEnd"/>
+    </w:p>
+    <w:p>
+      <w:pPr>
+        <w:pStyle w:val="TF-FIGURA"/>
+      </w:pPr>
+      <w:r>
+        <w:drawing>
+          <wp:inline distT="0" distB="0" distL="0" distR="0" wp14:anchorId="65A292C8" wp14:editId="5D718A7B">
+            <wp:extent cx="2411095" cy="924971"/>
+            <wp:effectExtent l="19050" t="19050" r="27305" b="27940"/>
+            <wp:docPr id="1073782164" name="Imagem 1" descr="Interface gráfica do usuário&#10;&#10;O conteúdo gerado por IA pode estar incorreto."/>
+            <wp:cNvGraphicFramePr>
+              <a:graphicFrameLocks xmlns:a="http://schemas.openxmlformats.org/drawingml/2006/main" noChangeAspect="1"/>
+            </wp:cNvGraphicFramePr>
+            <a:graphic xmlns:a="http://schemas.openxmlformats.org/drawingml/2006/main">
+              <a:graphicData uri="http://schemas.openxmlformats.org/drawingml/2006/picture">
+                <pic:pic xmlns:pic="http://schemas.openxmlformats.org/drawingml/2006/picture">
+                  <pic:nvPicPr>
+                    <pic:cNvPr id="1073782164" name="Imagem 1" descr="Interface gráfica do usuário&#10;&#10;O conteúdo gerado por IA pode estar incorreto."/>
+                    <pic:cNvPicPr/>
+                  </pic:nvPicPr>
+                  <pic:blipFill rotWithShape="1">
+                    <a:blip r:embed="rId21"/>
+                    <a:srcRect b="74601"/>
+                    <a:stretch>
+                      <a:fillRect/>
+                    </a:stretch>
+                  </pic:blipFill>
+                  <pic:spPr bwMode="auto">
+                    <a:xfrm>
+                      <a:off x="0" y="0"/>
+                      <a:ext cx="2432406" cy="933147"/>
+                    </a:xfrm>
+                    <a:prstGeom prst="rect">
+                      <a:avLst/>
+                    </a:prstGeom>
+                    <a:ln>
+                      <a:solidFill>
+                        <a:schemeClr val="tx1"/>
+                      </a:solidFill>
+                    </a:ln>
+                    <a:extLst>
+                      <a:ext uri="{53640926-AAD7-44D8-BBD7-CCE9431645EC}">
+                        <a14:shadowObscured xmlns:a14="http://schemas.microsoft.com/office/drawing/2010/main"/>
+                      </a:ext>
+                    </a:extLst>
+                  </pic:spPr>
+                </pic:pic>
+              </a:graphicData>
+            </a:graphic>
+          </wp:inline>
+        </w:drawing>
+      </w:r>
+    </w:p>
+    <w:p>
+      <w:pPr>
+        <w:pStyle w:val="TF-FONTE"/>
+      </w:pPr>
+      <w:r>
+        <w:t>Fonte: elaborado pelo autor.</w:t>
+      </w:r>
+    </w:p>
+    <w:p>
+      <w:pPr>
+        <w:pStyle w:val="TF-TEXTO"/>
+      </w:pPr>
+      <w:r>
+        <w:t xml:space="preserve">Para interagir com o Quest 2 foi colocado a biblioteca da Meta, </w:t>
+      </w:r>
+      <w:r>
+        <w:t xml:space="preserve">Meta XR </w:t>
+      </w:r>
+      <w:proofErr w:type="spellStart"/>
+      <w:r>
+        <w:t>Interaction</w:t>
+      </w:r>
+      <w:proofErr w:type="spellEnd"/>
+      <w:r>
+        <w:t xml:space="preserve"> ​SDK</w:t>
+      </w:r>
+      <w:r>
+        <w:t xml:space="preserve">, presente na </w:t>
+      </w:r>
+      <w:proofErr w:type="spellStart"/>
+      <w:r>
+        <w:t>Asset</w:t>
+      </w:r>
+      <w:proofErr w:type="spellEnd"/>
+      <w:r>
+        <w:t xml:space="preserve"> Store do Unity. Os componentes da Meta são baseados complementares, adotando uma nomenclatura de </w:t>
+      </w:r>
+      <w:proofErr w:type="spellStart"/>
+      <w:r>
+        <w:rPr>
+          <w:i/>
+          <w:iCs/>
+        </w:rPr>
+        <w:t>building</w:t>
+      </w:r>
+      <w:proofErr w:type="spellEnd"/>
+      <w:r>
+        <w:t xml:space="preserve"> </w:t>
+      </w:r>
+      <w:proofErr w:type="spellStart"/>
+      <w:r>
+        <w:rPr>
+          <w:i/>
+          <w:iCs/>
+        </w:rPr>
+        <w:t>blocks</w:t>
+      </w:r>
+      <w:proofErr w:type="spellEnd"/>
+      <w:r>
+        <w:t xml:space="preserve">, o </w:t>
+      </w:r>
+      <w:proofErr w:type="spellStart"/>
+      <w:r>
+        <w:rPr>
+          <w:i/>
+          <w:iCs/>
+        </w:rPr>
+        <w:t>building</w:t>
+      </w:r>
+      <w:proofErr w:type="spellEnd"/>
+      <w:r>
+        <w:rPr>
+          <w:i/>
+          <w:iCs/>
+        </w:rPr>
+        <w:t xml:space="preserve"> </w:t>
+      </w:r>
+      <w:proofErr w:type="spellStart"/>
+      <w:r>
+        <w:rPr>
+          <w:i/>
+          <w:iCs/>
+        </w:rPr>
+        <w:t>block</w:t>
+      </w:r>
+      <w:proofErr w:type="spellEnd"/>
+      <w:r>
+        <w:t xml:space="preserve"> para que o Quest 2 seja detectado e tenha sua posição </w:t>
+      </w:r>
+      <w:r>
+        <w:t xml:space="preserve">no mundo virtual atualizada e possa interagir com o mundo virtual é o </w:t>
+      </w:r>
+      <w:proofErr w:type="spellStart"/>
+      <w:r>
+        <w:t>Camera</w:t>
+      </w:r>
+      <w:proofErr w:type="spellEnd"/>
+      <w:r>
+        <w:t xml:space="preserve"> </w:t>
+      </w:r>
+      <w:proofErr w:type="spellStart"/>
+      <w:r>
+        <w:t>Rig</w:t>
+      </w:r>
+      <w:proofErr w:type="spellEnd"/>
+      <w:r>
+        <w:t xml:space="preserve">. Como demonstra a Figura </w:t>
+      </w:r>
+      <w:r>
+        <w:t>9</w:t>
+      </w:r>
+      <w:r>
+        <w:t>, ele possui o componente OVR Manager que é configurado para ser um jogo estacionário, já que o é um jogo sentado e verificar apenas as mãos.</w:t>
+      </w:r>
+    </w:p>
+    <w:p>
+      <w:pPr>
+        <w:pStyle w:val="TF-LEGENDA"/>
+      </w:pPr>
+      <w:r>
+        <w:t xml:space="preserve">Figura </w:t>
+      </w:r>
+      <w:r>
+        <w:t>9</w:t>
+      </w:r>
+      <w:r>
+        <w:t xml:space="preserve"> – Componente do Unity Wheel </w:t>
+      </w:r>
+      <w:proofErr w:type="spellStart"/>
+      <w:r>
+        <w:t>Colider</w:t>
+      </w:r>
+      <w:proofErr w:type="spellEnd"/>
+    </w:p>
+    <w:p>
+      <w:pPr>
+        <w:pStyle w:val="TF-FIGURA"/>
+      </w:pPr>
+      <w:r>
+        <w:drawing>
+          <wp:inline distT="0" distB="0" distL="0" distR="0" wp14:anchorId="36B0227A" wp14:editId="0B704B33">
+            <wp:extent cx="2213610" cy="3483177"/>
+            <wp:effectExtent l="19050" t="19050" r="15240" b="22225"/>
+            <wp:docPr id="1459635804" name="Imagem 1" descr="Interface gráfica do usuário, Texto&#10;&#10;O conteúdo gerado por IA pode estar incorreto."/>
+            <wp:cNvGraphicFramePr>
+              <a:graphicFrameLocks xmlns:a="http://schemas.openxmlformats.org/drawingml/2006/main" noChangeAspect="1"/>
+            </wp:cNvGraphicFramePr>
+            <a:graphic xmlns:a="http://schemas.openxmlformats.org/drawingml/2006/main">
+              <a:graphicData uri="http://schemas.openxmlformats.org/drawingml/2006/picture">
+                <pic:pic xmlns:pic="http://schemas.openxmlformats.org/drawingml/2006/picture">
+                  <pic:nvPicPr>
+                    <pic:cNvPr id="1459635804" name="Imagem 1" descr="Interface gráfica do usuário, Texto&#10;&#10;O conteúdo gerado por IA pode estar incorreto."/>
+                    <pic:cNvPicPr/>
+                  </pic:nvPicPr>
+                  <pic:blipFill rotWithShape="1">
+                    <a:blip r:embed="rId22"/>
+                    <a:srcRect b="26262"/>
+                    <a:stretch>
+                      <a:fillRect/>
+                    </a:stretch>
+                  </pic:blipFill>
+                  <pic:spPr bwMode="auto">
+                    <a:xfrm>
+                      <a:off x="0" y="0"/>
+                      <a:ext cx="2213816" cy="3483501"/>
+                    </a:xfrm>
+                    <a:prstGeom prst="rect">
+                      <a:avLst/>
+                    </a:prstGeom>
+                    <a:ln>
+                      <a:solidFill>
+                        <a:schemeClr val="tx1"/>
+                      </a:solidFill>
+                    </a:ln>
+                    <a:extLst>
+                      <a:ext uri="{53640926-AAD7-44D8-BBD7-CCE9431645EC}">
+                        <a14:shadowObscured xmlns:a14="http://schemas.microsoft.com/office/drawing/2010/main"/>
+                      </a:ext>
+                    </a:extLst>
+                  </pic:spPr>
+                </pic:pic>
+              </a:graphicData>
+            </a:graphic>
+          </wp:inline>
+        </w:drawing>
+      </w:r>
+    </w:p>
+    <w:p>
+      <w:pPr>
+        <w:pStyle w:val="TF-FONTE"/>
+      </w:pPr>
+      <w:r>
+        <w:t>Fonte: elaborado pelo autor.</w:t>
+      </w:r>
+    </w:p>
+    <w:p>
+      <w:pPr>
+        <w:pStyle w:val="TF-TEXTO"/>
+      </w:pPr>
+      <w:r>
+        <w:t xml:space="preserve">As mãos virtuais, </w:t>
+      </w:r>
+      <w:r>
+        <w:t xml:space="preserve">com </w:t>
+      </w:r>
+      <w:r>
+        <w:t xml:space="preserve">a sua configuração já vem com o </w:t>
+      </w:r>
+      <w:proofErr w:type="spellStart"/>
+      <w:r>
+        <w:t>building</w:t>
+      </w:r>
+      <w:proofErr w:type="spellEnd"/>
+      <w:r>
+        <w:t xml:space="preserve"> </w:t>
+      </w:r>
+      <w:proofErr w:type="spellStart"/>
+      <w:r>
+        <w:t>block</w:t>
+      </w:r>
+      <w:proofErr w:type="spellEnd"/>
+      <w:r>
+        <w:t xml:space="preserve"> da </w:t>
+      </w:r>
+      <w:proofErr w:type="spellStart"/>
+      <w:r>
+        <w:t>camera</w:t>
+      </w:r>
+      <w:proofErr w:type="spellEnd"/>
+      <w:r>
+        <w:t xml:space="preserve"> </w:t>
+      </w:r>
+      <w:proofErr w:type="spellStart"/>
+      <w:r>
+        <w:t>rig</w:t>
+      </w:r>
+      <w:proofErr w:type="spellEnd"/>
+      <w:r>
+        <w:t>. Todo o processamento é feito diretamente no Quest 2, as câmeras dele capturam</w:t>
+      </w:r>
+      <w:r>
+        <w:t xml:space="preserve"> e processam as</w:t>
+      </w:r>
+      <w:r>
+        <w:t xml:space="preserve"> imagens das mãos </w:t>
+      </w:r>
+      <w:r>
+        <w:t>gerando</w:t>
+      </w:r>
+      <w:r>
+        <w:t xml:space="preserve"> suas posições e rotações tanto das mãos como dos dedos individualmente. Só é preciso colocar um componente que interaja com o </w:t>
+      </w:r>
+      <w:proofErr w:type="spellStart"/>
+      <w:r>
+        <w:t>interactor</w:t>
+      </w:r>
+      <w:proofErr w:type="spellEnd"/>
+      <w:r>
+        <w:t xml:space="preserve"> </w:t>
+      </w:r>
+      <w:proofErr w:type="spellStart"/>
+      <w:r>
+        <w:t>vr</w:t>
+      </w:r>
+      <w:proofErr w:type="spellEnd"/>
+      <w:r>
+        <w:t xml:space="preserve"> da meta e configurá-lo adequadamente, nessas configurações é possível restringir uma interação para apenas se for segurado com um punho fechado ou apenas o se pressionado com o indicador. Esse </w:t>
+      </w:r>
+      <w:r>
+        <w:t xml:space="preserve">recurso </w:t>
+      </w:r>
+      <w:r>
+        <w:t>foi utilizado para agarrar como todos os dedos o cinto no kart</w:t>
+      </w:r>
+      <w:r>
+        <w:t xml:space="preserve">, a Figura </w:t>
+      </w:r>
+      <w:r>
+        <w:t>10</w:t>
+      </w:r>
+      <w:r>
+        <w:t xml:space="preserve"> mostra </w:t>
+      </w:r>
+      <w:proofErr w:type="gramStart"/>
+      <w:r>
+        <w:t>esse componentes</w:t>
+      </w:r>
+      <w:proofErr w:type="gramEnd"/>
+      <w:r>
+        <w:t xml:space="preserve"> configurado.</w:t>
+      </w:r>
+    </w:p>
+    <w:p>
+      <w:pPr>
+        <w:pStyle w:val="TF-LEGENDA"/>
+      </w:pPr>
+      <w:r>
+        <w:lastRenderedPageBreak/>
+        <w:t xml:space="preserve">Figura </w:t>
+      </w:r>
+      <w:r>
+        <w:t>10</w:t>
+      </w:r>
+      <w:r>
+        <w:t xml:space="preserve"> – </w:t>
+      </w:r>
+      <w:r>
+        <w:t>Componente de interação de mão</w:t>
+      </w:r>
+    </w:p>
+    <w:p>
+      <w:pPr>
+        <w:pStyle w:val="TF-FIGURA"/>
+      </w:pPr>
+      <w:r>
+        <w:drawing>
+          <wp:inline distT="0" distB="0" distL="0" distR="0" wp14:anchorId="6EB04428" wp14:editId="4DF36F5E">
+            <wp:extent cx="2008550" cy="1812943"/>
+            <wp:effectExtent l="19050" t="19050" r="10795" b="15875"/>
+            <wp:docPr id="10772758" name="Imagem 1" descr="Interface gráfica do usuário, Texto&#10;&#10;O conteúdo gerado por IA pode estar incorreto."/>
+            <wp:cNvGraphicFramePr>
+              <a:graphicFrameLocks xmlns:a="http://schemas.openxmlformats.org/drawingml/2006/main" noChangeAspect="1"/>
+            </wp:cNvGraphicFramePr>
+            <a:graphic xmlns:a="http://schemas.openxmlformats.org/drawingml/2006/main">
+              <a:graphicData uri="http://schemas.openxmlformats.org/drawingml/2006/picture">
+                <pic:pic xmlns:pic="http://schemas.openxmlformats.org/drawingml/2006/picture">
+                  <pic:nvPicPr>
+                    <pic:cNvPr id="10772758" name="Imagem 1" descr="Interface gráfica do usuário, Texto&#10;&#10;O conteúdo gerado por IA pode estar incorreto."/>
+                    <pic:cNvPicPr/>
+                  </pic:nvPicPr>
+                  <pic:blipFill>
+                    <a:blip r:embed="rId23"/>
+                    <a:stretch>
+                      <a:fillRect/>
+                    </a:stretch>
+                  </pic:blipFill>
+                  <pic:spPr>
+                    <a:xfrm>
+                      <a:off x="0" y="0"/>
+                      <a:ext cx="2021849" cy="1824947"/>
+                    </a:xfrm>
+                    <a:prstGeom prst="rect">
+                      <a:avLst/>
+                    </a:prstGeom>
+                    <a:ln>
+                      <a:solidFill>
+                        <a:schemeClr val="tx1"/>
+                      </a:solidFill>
+                    </a:ln>
+                  </pic:spPr>
+                </pic:pic>
+              </a:graphicData>
+            </a:graphic>
+          </wp:inline>
+        </w:drawing>
+      </w:r>
+    </w:p>
+    <w:p>
+      <w:pPr>
+        <w:pStyle w:val="TF-FONTE"/>
+      </w:pPr>
+      <w:r>
+        <w:t>Fonte: elaborado pelo autor.</w:t>
+      </w:r>
+    </w:p>
+    <w:p>
+      <w:pPr>
+        <w:pStyle w:val="TF-TEXTO"/>
+      </w:pPr>
+      <w:r>
+        <w:t xml:space="preserve">Para exibir mensagens no Quest 2 foi construído um objeto </w:t>
+      </w:r>
+      <w:proofErr w:type="spellStart"/>
+      <w:r>
+        <w:t>canvas</w:t>
+      </w:r>
+      <w:proofErr w:type="spellEnd"/>
+      <w:r>
+        <w:t xml:space="preserve"> que possui um objeto de painel com um texto dentro. O objeto é chamado passando uma mensagem qualquer pelo controlador da cena que também tem a função de voltar ao menu e recarregar a cena atual. A notificação é posicionada pegando a posição dos olhos do Quest 2 e se posicionando mais abaixo na visão por um tempo de 3 segundos.</w:t>
+      </w:r>
+    </w:p>
+    <w:p>
+      <w:pPr>
+        <w:pStyle w:val="TF-TEXTO"/>
+      </w:pPr>
+      <w:r>
+        <w:t xml:space="preserve">O mapeamento do Quest 2 da posição do usuário pode falhar ao longo da jogatina, colocando o usuário um pouco mais para alguma direção. Para que esse problema seja minimizado foi colocado um remapeamento da posição do usuário no mundo virtual pelo volante Logitech, sendo possível se mover em todos os eixos x, y e z, além de mudar a rotação </w:t>
+      </w:r>
+      <w:r>
+        <w:t>em x. Esse posicionamento pode ser visto no formulário de pesquisa do projeto, para que os usuários testados possam utilizar essa função quando necessário.</w:t>
       </w:r>
     </w:p>
     <w:p>
@@ -4303,6 +7394,177 @@
         <w:pStyle w:val="TF-REFERNCIASITEM"/>
       </w:pPr>
       <w:r>
+        <w:rPr>
+          <w:lang w:val="en-US"/>
+        </w:rPr>
+        <w:t xml:space="preserve">Logitech Gaming SDK. </w:t>
+      </w:r>
+      <w:r>
+        <w:rPr>
+          <w:b/>
+          <w:lang w:val="en-US"/>
+        </w:rPr>
+        <w:t>Program</w:t>
+      </w:r>
+      <w:r>
+        <w:rPr>
+          <w:lang w:val="en-US"/>
+        </w:rPr>
+        <w:t xml:space="preserve">, [2025]. </w:t>
+      </w:r>
+      <w:r>
+        <w:t xml:space="preserve">Disponível em: </w:t>
+      </w:r>
+      <w:r>
+        <w:t>https://assetstore.unity.com/packages/tools/integration/logitech-gaming-sdk-6630</w:t>
+      </w:r>
+      <w:r>
+        <w:t>. Acesso em: 2</w:t>
+      </w:r>
+      <w:r>
+        <w:t>1</w:t>
+      </w:r>
+      <w:r>
+        <w:t xml:space="preserve"> </w:t>
+      </w:r>
+      <w:r>
+        <w:t>junho</w:t>
+      </w:r>
+      <w:r>
+        <w:t xml:space="preserve"> 20</w:t>
+      </w:r>
+      <w:r>
+        <w:t>25</w:t>
+      </w:r>
+      <w:r>
+        <w:t>.</w:t>
+      </w:r>
+    </w:p>
+    <w:p>
+      <w:pPr>
+        <w:pStyle w:val="TF-REFERNCIASITEM"/>
+      </w:pPr>
+      <w:r>
+        <w:rPr>
+          <w:lang w:val="en-US"/>
+        </w:rPr>
+        <w:t>Maximilian</w:t>
+      </w:r>
+      <w:r>
+        <w:rPr>
+          <w:lang w:val="en-US"/>
+        </w:rPr>
+        <w:t xml:space="preserve"> </w:t>
+      </w:r>
+      <w:proofErr w:type="spellStart"/>
+      <w:r>
+        <w:rPr>
+          <w:lang w:val="en-US"/>
+        </w:rPr>
+        <w:t>Senten</w:t>
+      </w:r>
+      <w:proofErr w:type="spellEnd"/>
+      <w:r>
+        <w:rPr>
+          <w:lang w:val="en-US"/>
+        </w:rPr>
+        <w:t xml:space="preserve">. </w:t>
+      </w:r>
+      <w:r>
+        <w:rPr>
+          <w:b/>
+          <w:lang w:val="en-US"/>
+        </w:rPr>
+        <w:t xml:space="preserve">Logitech Gaming SDK </w:t>
+      </w:r>
+      <w:proofErr w:type="spellStart"/>
+      <w:r>
+        <w:rPr>
+          <w:b/>
+          <w:lang w:val="en-US"/>
+        </w:rPr>
+        <w:t>Steeringwheel</w:t>
+      </w:r>
+      <w:proofErr w:type="spellEnd"/>
+      <w:r>
+        <w:rPr>
+          <w:b/>
+          <w:lang w:val="en-US"/>
+        </w:rPr>
+        <w:t xml:space="preserve"> </w:t>
+      </w:r>
+      <w:proofErr w:type="spellStart"/>
+      <w:r>
+        <w:rPr>
+          <w:b/>
+          <w:lang w:val="en-US"/>
+        </w:rPr>
+        <w:t>dll</w:t>
+      </w:r>
+      <w:proofErr w:type="spellEnd"/>
+      <w:r>
+        <w:rPr>
+          <w:b/>
+          <w:lang w:val="en-US"/>
+        </w:rPr>
+        <w:t xml:space="preserve"> Fix for Unity</w:t>
+      </w:r>
+      <w:r>
+        <w:rPr>
+          <w:lang w:val="en-US"/>
+        </w:rPr>
+        <w:t>, [202</w:t>
+      </w:r>
+      <w:r>
+        <w:rPr>
+          <w:lang w:val="en-US"/>
+        </w:rPr>
+        <w:t>2</w:t>
+      </w:r>
+      <w:r>
+        <w:rPr>
+          <w:lang w:val="en-US"/>
+        </w:rPr>
+        <w:t xml:space="preserve">]. </w:t>
+      </w:r>
+      <w:r>
+        <w:t xml:space="preserve">Disponível em: </w:t>
+      </w:r>
+      <w:r>
+        <w:t>https://www.youtube.com/watch?v=2PGa0DV_a08</w:t>
+      </w:r>
+      <w:r>
+        <w:t xml:space="preserve">. Acesso em: </w:t>
+      </w:r>
+      <w:r>
+        <w:t>18</w:t>
+      </w:r>
+      <w:r>
+        <w:t xml:space="preserve"> </w:t>
+      </w:r>
+      <w:r>
+        <w:t>março</w:t>
+      </w:r>
+      <w:r>
+        <w:t>. 20</w:t>
+      </w:r>
+      <w:r>
+        <w:t>25</w:t>
+      </w:r>
+      <w:r>
+        <w:t>.</w:t>
+      </w:r>
+    </w:p>
+    <w:p>
+      <w:pPr>
+        <w:pStyle w:val="TF-REFERNCIASITEM"/>
+      </w:pPr>
+    </w:p>
+    <w:p>
+      <w:pPr>
+        <w:pStyle w:val="TF-REFERNCIASITEM"/>
+      </w:pPr>
+      <w:r>
         <w:t>As referências deve</w:t>
       </w:r>
       <w:r>
@@ -4398,6 +7660,7 @@
         <w:pStyle w:val="TF-REFERNCIASITEM"/>
       </w:pPr>
       <w:r>
+        <w:lastRenderedPageBreak/>
         <w:t xml:space="preserve">AMBONI, Narcisa F. </w:t>
       </w:r>
       <w:r>
@@ -4457,7 +7720,6 @@
         <w:pStyle w:val="TF-REFERNCIASITEM"/>
       </w:pPr>
       <w:r>
-        <w:lastRenderedPageBreak/>
         <w:t>ASSOCIAÇÃO BRASILEIRA DE NORMAS TÉCNICAS</w:t>
       </w:r>
       <w:r>
@@ -7195,7 +10457,7 @@
                     </pic:cNvPicPr>
                   </pic:nvPicPr>
                   <pic:blipFill>
-                    <a:blip r:embed="rId20">
+                    <a:blip r:embed="rId24">
                       <a:extLst>
                         <a:ext uri="{28A0092B-C50C-407E-A947-70E740481C1C}">
                           <a14:useLocalDpi xmlns:a14="http://schemas.microsoft.com/office/drawing/2010/main" val="0"/>
@@ -8673,8 +11935,8 @@
       </w:pPr>
     </w:p>
     <w:sectPr>
-      <w:footerReference w:type="default" r:id="rId21"/>
-      <w:footerReference w:type="first" r:id="rId22"/>
+      <w:footerReference w:type="default" r:id="rId25"/>
+      <w:footerReference w:type="first" r:id="rId26"/>
       <w:pgSz w:w="11907" w:h="16840" w:code="9"/>
       <w:pgMar w:top="1701" w:right="1134" w:bottom="1134" w:left="1134" w:header="720" w:footer="720" w:gutter="0"/>
       <w:cols w:space="708"/>
@@ -10101,7 +13363,7 @@
   </w:latentStyles>
   <w:style w:type="paragraph" w:default="1" w:styleId="Normal">
     <w:name w:val="Normal"/>
-    <w:rsid w:val="004C2632"/>
+    <w:rsid w:val="004C4C98"/>
     <w:pPr>
       <w:keepNext/>
       <w:keepLines/>
@@ -10320,7 +13582,6 @@
   <w:style w:type="character" w:default="1" w:styleId="Fontepargpadro">
     <w:name w:val="Default Paragraph Font"/>
     <w:uiPriority w:val="1"/>
-    <w:semiHidden/>
     <w:unhideWhenUsed/>
   </w:style>
   <w:style w:type="table" w:default="1" w:styleId="Tabelanormal">
@@ -10997,6 +14258,7 @@
   </w:style>
   <w:style w:type="character" w:customStyle="1" w:styleId="Ttulo1Char">
     <w:name w:val="Título 1 Char"/>
+    <w:aliases w:val="TF-TÍTULO 1 Char"/>
     <w:basedOn w:val="Fontepargpadro"/>
     <w:link w:val="Ttulo1"/>
     <w:rsid w:val="008046E9"/>
@@ -11331,54 +14593,19 @@
 </file>
 
 <file path=customXml/item1.xml><?xml version="1.0" encoding="utf-8"?>
-<p:properties xmlns:p="http://schemas.microsoft.com/office/2006/metadata/properties" xmlns:xsi="http://www.w3.org/2001/XMLSchema-instance" xmlns:pc="http://schemas.microsoft.com/office/infopath/2007/PartnerControls">
-  <documentManagement>
-    <Has_Teacher_Only_SectionGroup xmlns="f8440490-6d1a-488a-8abf-48b89d0123a0" xsi:nil="true"/>
-    <NotebookType xmlns="f8440490-6d1a-488a-8abf-48b89d0123a0" xsi:nil="true"/>
-    <DefaultSectionNames xmlns="f8440490-6d1a-488a-8abf-48b89d0123a0" xsi:nil="true"/>
-    <Self_Registration_Enabled xmlns="f8440490-6d1a-488a-8abf-48b89d0123a0" xsi:nil="true"/>
-    <FolderType xmlns="f8440490-6d1a-488a-8abf-48b89d0123a0" xsi:nil="true"/>
-    <AppVersion xmlns="f8440490-6d1a-488a-8abf-48b89d0123a0" xsi:nil="true"/>
-    <TeamsChannelId xmlns="f8440490-6d1a-488a-8abf-48b89d0123a0" xsi:nil="true"/>
-    <IsNotebookLocked xmlns="f8440490-6d1a-488a-8abf-48b89d0123a0" xsi:nil="true"/>
-    <Students xmlns="f8440490-6d1a-488a-8abf-48b89d0123a0">
-      <UserInfo>
-        <DisplayName/>
-        <AccountId xsi:nil="true"/>
-        <AccountType/>
-      </UserInfo>
-    </Students>
-    <Templates xmlns="f8440490-6d1a-488a-8abf-48b89d0123a0" xsi:nil="true"/>
-    <CultureName xmlns="f8440490-6d1a-488a-8abf-48b89d0123a0" xsi:nil="true"/>
-    <Invited_Students xmlns="f8440490-6d1a-488a-8abf-48b89d0123a0" xsi:nil="true"/>
-    <Owner xmlns="f8440490-6d1a-488a-8abf-48b89d0123a0">
-      <UserInfo>
-        <DisplayName/>
-        <AccountId xsi:nil="true"/>
-        <AccountType/>
-      </UserInfo>
-    </Owner>
-    <Teachers xmlns="f8440490-6d1a-488a-8abf-48b89d0123a0">
-      <UserInfo>
-        <DisplayName/>
-        <AccountId xsi:nil="true"/>
-        <AccountType/>
-      </UserInfo>
-    </Teachers>
-    <Student_Groups xmlns="f8440490-6d1a-488a-8abf-48b89d0123a0">
-      <UserInfo>
-        <DisplayName/>
-        <AccountId xsi:nil="true"/>
-        <AccountType/>
-      </UserInfo>
-    </Student_Groups>
-    <Invited_Teachers xmlns="f8440490-6d1a-488a-8abf-48b89d0123a0" xsi:nil="true"/>
-    <Is_Collaboration_Space_Locked xmlns="f8440490-6d1a-488a-8abf-48b89d0123a0" xsi:nil="true"/>
-  </documentManagement>
-</p:properties>
+<b:Sources xmlns:b="http://schemas.openxmlformats.org/officeDocument/2006/bibliography" xmlns="http://schemas.openxmlformats.org/officeDocument/2006/bibliography" SelectedStyle="" StyleName=""/>
 </file>
 
 <file path=customXml/item2.xml><?xml version="1.0" encoding="utf-8"?>
+<?mso-contentType ?>
+<FormTemplates xmlns="http://schemas.microsoft.com/sharepoint/v3/contenttype/forms">
+  <Display>DocumentLibraryForm</Display>
+  <Edit>DocumentLibraryForm</Edit>
+  <New>DocumentLibraryForm</New>
+</FormTemplates>
+</file>
+
+<file path=customXml/item3.xml><?xml version="1.0" encoding="utf-8"?>
 <ct:contentTypeSchema xmlns:ct="http://schemas.microsoft.com/office/2006/metadata/contentType" xmlns:ma="http://schemas.microsoft.com/office/2006/metadata/properties/metaAttributes" ct:_="" ma:_="" ma:contentTypeName="Documento" ma:contentTypeID="0x010100F13453D0801D5E45B1745A09551F1C32" ma:contentTypeVersion="28" ma:contentTypeDescription="Crie um novo documento." ma:contentTypeScope="" ma:versionID="fa9ef3803bb4ef638f344296fd7d9170">
   <xsd:schema xmlns:xsd="http://www.w3.org/2001/XMLSchema" xmlns:xs="http://www.w3.org/2001/XMLSchema" xmlns:p="http://schemas.microsoft.com/office/2006/metadata/properties" xmlns:ns3="f8440490-6d1a-488a-8abf-48b89d0123a0" xmlns:ns4="22206413-f776-4b11-bcb2-0b935dc83731" targetNamespace="http://schemas.microsoft.com/office/2006/metadata/properties" ma:root="true" ma:fieldsID="5a7e583b53460e8ff4480ccd12c418cb" ns3:_="" ns4:_="">
     <xsd:import namespace="f8440490-6d1a-488a-8abf-48b89d0123a0"/>
@@ -11753,30 +14980,71 @@
 </ct:contentTypeSchema>
 </file>
 
-<file path=customXml/item3.xml><?xml version="1.0" encoding="utf-8"?>
-<?mso-contentType ?>
-<FormTemplates xmlns="http://schemas.microsoft.com/sharepoint/v3/contenttype/forms">
-  <Display>DocumentLibraryForm</Display>
-  <Edit>DocumentLibraryForm</Edit>
-  <New>DocumentLibraryForm</New>
-</FormTemplates>
-</file>
-
 <file path=customXml/item4.xml><?xml version="1.0" encoding="utf-8"?>
-<b:Sources xmlns:b="http://schemas.openxmlformats.org/officeDocument/2006/bibliography" xmlns="http://schemas.openxmlformats.org/officeDocument/2006/bibliography" SelectedStyle="" StyleName=""/>
+<p:properties xmlns:p="http://schemas.microsoft.com/office/2006/metadata/properties" xmlns:xsi="http://www.w3.org/2001/XMLSchema-instance" xmlns:pc="http://schemas.microsoft.com/office/infopath/2007/PartnerControls">
+  <documentManagement>
+    <Has_Teacher_Only_SectionGroup xmlns="f8440490-6d1a-488a-8abf-48b89d0123a0" xsi:nil="true"/>
+    <NotebookType xmlns="f8440490-6d1a-488a-8abf-48b89d0123a0" xsi:nil="true"/>
+    <DefaultSectionNames xmlns="f8440490-6d1a-488a-8abf-48b89d0123a0" xsi:nil="true"/>
+    <Self_Registration_Enabled xmlns="f8440490-6d1a-488a-8abf-48b89d0123a0" xsi:nil="true"/>
+    <FolderType xmlns="f8440490-6d1a-488a-8abf-48b89d0123a0" xsi:nil="true"/>
+    <AppVersion xmlns="f8440490-6d1a-488a-8abf-48b89d0123a0" xsi:nil="true"/>
+    <TeamsChannelId xmlns="f8440490-6d1a-488a-8abf-48b89d0123a0" xsi:nil="true"/>
+    <IsNotebookLocked xmlns="f8440490-6d1a-488a-8abf-48b89d0123a0" xsi:nil="true"/>
+    <Students xmlns="f8440490-6d1a-488a-8abf-48b89d0123a0">
+      <UserInfo>
+        <DisplayName/>
+        <AccountId xsi:nil="true"/>
+        <AccountType/>
+      </UserInfo>
+    </Students>
+    <Templates xmlns="f8440490-6d1a-488a-8abf-48b89d0123a0" xsi:nil="true"/>
+    <CultureName xmlns="f8440490-6d1a-488a-8abf-48b89d0123a0" xsi:nil="true"/>
+    <Invited_Students xmlns="f8440490-6d1a-488a-8abf-48b89d0123a0" xsi:nil="true"/>
+    <Owner xmlns="f8440490-6d1a-488a-8abf-48b89d0123a0">
+      <UserInfo>
+        <DisplayName/>
+        <AccountId xsi:nil="true"/>
+        <AccountType/>
+      </UserInfo>
+    </Owner>
+    <Teachers xmlns="f8440490-6d1a-488a-8abf-48b89d0123a0">
+      <UserInfo>
+        <DisplayName/>
+        <AccountId xsi:nil="true"/>
+        <AccountType/>
+      </UserInfo>
+    </Teachers>
+    <Student_Groups xmlns="f8440490-6d1a-488a-8abf-48b89d0123a0">
+      <UserInfo>
+        <DisplayName/>
+        <AccountId xsi:nil="true"/>
+        <AccountType/>
+      </UserInfo>
+    </Student_Groups>
+    <Invited_Teachers xmlns="f8440490-6d1a-488a-8abf-48b89d0123a0" xsi:nil="true"/>
+    <Is_Collaboration_Space_Locked xmlns="f8440490-6d1a-488a-8abf-48b89d0123a0" xsi:nil="true"/>
+  </documentManagement>
+</p:properties>
 </file>
 
 <file path=customXml/itemProps1.xml><?xml version="1.0" encoding="utf-8"?>
-<ds:datastoreItem xmlns:ds="http://schemas.openxmlformats.org/officeDocument/2006/customXml" ds:itemID="{8DA352C3-1804-4B1A-A44A-0C8F651EBE51}">
+<ds:datastoreItem xmlns:ds="http://schemas.openxmlformats.org/officeDocument/2006/customXml" ds:itemID="{C4ABEB26-2A1A-47A3-9790-FB037264D9B4}">
   <ds:schemaRefs>
-    <ds:schemaRef ds:uri="http://schemas.microsoft.com/office/2006/metadata/properties"/>
-    <ds:schemaRef ds:uri="http://schemas.microsoft.com/office/infopath/2007/PartnerControls"/>
-    <ds:schemaRef ds:uri="f8440490-6d1a-488a-8abf-48b89d0123a0"/>
+    <ds:schemaRef ds:uri="http://schemas.openxmlformats.org/officeDocument/2006/bibliography"/>
   </ds:schemaRefs>
 </ds:datastoreItem>
 </file>
 
 <file path=customXml/itemProps2.xml><?xml version="1.0" encoding="utf-8"?>
+<ds:datastoreItem xmlns:ds="http://schemas.openxmlformats.org/officeDocument/2006/customXml" ds:itemID="{2B827772-E1CC-4349-9FCB-FE8674A2EA98}">
+  <ds:schemaRefs>
+    <ds:schemaRef ds:uri="http://schemas.microsoft.com/sharepoint/v3/contenttype/forms"/>
+  </ds:schemaRefs>
+</ds:datastoreItem>
+</file>
+
+<file path=customXml/itemProps3.xml><?xml version="1.0" encoding="utf-8"?>
 <ds:datastoreItem xmlns:ds="http://schemas.openxmlformats.org/officeDocument/2006/customXml" ds:itemID="{5AB50341-27D8-4A77-A704-8A35390CE9B7}">
   <ds:schemaRefs>
     <ds:schemaRef ds:uri="http://schemas.microsoft.com/office/2006/metadata/contentType"/>
@@ -11795,18 +15063,12 @@
 </ds:datastoreItem>
 </file>
 
-<file path=customXml/itemProps3.xml><?xml version="1.0" encoding="utf-8"?>
-<ds:datastoreItem xmlns:ds="http://schemas.openxmlformats.org/officeDocument/2006/customXml" ds:itemID="{2B827772-E1CC-4349-9FCB-FE8674A2EA98}">
+<file path=customXml/itemProps4.xml><?xml version="1.0" encoding="utf-8"?>
+<ds:datastoreItem xmlns:ds="http://schemas.openxmlformats.org/officeDocument/2006/customXml" ds:itemID="{8DA352C3-1804-4B1A-A44A-0C8F651EBE51}">
   <ds:schemaRefs>
-    <ds:schemaRef ds:uri="http://schemas.microsoft.com/sharepoint/v3/contenttype/forms"/>
-  </ds:schemaRefs>
-</ds:datastoreItem>
-</file>
-
-<file path=customXml/itemProps4.xml><?xml version="1.0" encoding="utf-8"?>
-<ds:datastoreItem xmlns:ds="http://schemas.openxmlformats.org/officeDocument/2006/customXml" ds:itemID="{C4ABEB26-2A1A-47A3-9790-FB037264D9B4}">
-  <ds:schemaRefs>
-    <ds:schemaRef ds:uri="http://schemas.openxmlformats.org/officeDocument/2006/bibliography"/>
+    <ds:schemaRef ds:uri="http://schemas.microsoft.com/office/2006/metadata/properties"/>
+    <ds:schemaRef ds:uri="http://schemas.microsoft.com/office/infopath/2007/PartnerControls"/>
+    <ds:schemaRef ds:uri="f8440490-6d1a-488a-8abf-48b89d0123a0"/>
   </ds:schemaRefs>
 </ds:datastoreItem>
 </file>
</xml_diff>